<commit_message>
Copy og code + update lab wksht
</commit_message>
<xml_diff>
--- a/Lab01/Lab01 - Lets Get Moving Worksheet (W2324).docx
+++ b/Lab01/Lab01 - Lets Get Moving Worksheet (W2324).docx
@@ -1,6 +1,6 @@
 
 <file path=word/document.xml><?xml version="1.0" encoding="utf-8"?>
-<w:document xmlns:wpc="http://schemas.microsoft.com/office/word/2010/wordprocessingCanvas" xmlns:cx="http://schemas.microsoft.com/office/drawing/2014/chartex" xmlns:cx1="http://schemas.microsoft.com/office/drawing/2015/9/8/chartex" xmlns:cx2="http://schemas.microsoft.com/office/drawing/2015/10/21/chartex" xmlns:cx3="http://schemas.microsoft.com/office/drawing/2016/5/9/chartex" xmlns:cx4="http://schemas.microsoft.com/office/drawing/2016/5/10/chartex" xmlns:cx5="http://schemas.microsoft.com/office/drawing/2016/5/11/chartex" xmlns:cx6="http://schemas.microsoft.com/office/drawing/2016/5/12/chartex" xmlns:cx7="http://schemas.microsoft.com/office/drawing/2016/5/13/chartex" xmlns:cx8="http://schemas.microsoft.com/office/drawing/2016/5/14/chartex" xmlns:mc="http://schemas.openxmlformats.org/markup-compatibility/2006" xmlns:aink="http://schemas.microsoft.com/office/drawing/2016/ink" xmlns:am3d="http://schemas.microsoft.com/office/drawing/2017/model3d" xmlns:o="urn:schemas-microsoft-com:office:office" xmlns:oel="http://schemas.microsoft.com/office/2019/extlst" xmlns:r="http://schemas.openxmlformats.org/officeDocument/2006/relationships" xmlns:m="http://schemas.openxmlformats.org/officeDocument/2006/math" xmlns:v="urn:schemas-microsoft-com:vml" xmlns:wp14="http://schemas.microsoft.com/office/word/2010/wordprocessingDrawing" xmlns:wp="http://schemas.openxmlformats.org/drawingml/2006/wordprocessingDrawing" xmlns:w10="urn:schemas-microsoft-com:office:word" xmlns:w="http://schemas.openxmlformats.org/wordprocessingml/2006/main" xmlns:w14="http://schemas.microsoft.com/office/word/2010/wordml" xmlns:w15="http://schemas.microsoft.com/office/word/2012/wordml" xmlns:w16cex="http://schemas.microsoft.com/office/word/2018/wordml/cex" xmlns:w16cid="http://schemas.microsoft.com/office/word/2016/wordml/cid" xmlns:w16="http://schemas.microsoft.com/office/word/2018/wordml" xmlns:w16sdtdh="http://schemas.microsoft.com/office/word/2020/wordml/sdtdatahash" xmlns:w16se="http://schemas.microsoft.com/office/word/2015/wordml/symex" xmlns:wpg="http://schemas.microsoft.com/office/word/2010/wordprocessingGroup" xmlns:wpi="http://schemas.microsoft.com/office/word/2010/wordprocessingInk" xmlns:wne="http://schemas.microsoft.com/office/word/2006/wordml" xmlns:wps="http://schemas.microsoft.com/office/word/2010/wordprocessingShape" mc:Ignorable="w14 w15 w16se w16cid w16 w16cex w16sdtdh wp14">
+<w:document xmlns:wpc="http://schemas.microsoft.com/office/word/2010/wordprocessingCanvas" xmlns:cx="http://schemas.microsoft.com/office/drawing/2014/chartex" xmlns:cx1="http://schemas.microsoft.com/office/drawing/2015/9/8/chartex" xmlns:cx2="http://schemas.microsoft.com/office/drawing/2015/10/21/chartex" xmlns:cx3="http://schemas.microsoft.com/office/drawing/2016/5/9/chartex" xmlns:cx4="http://schemas.microsoft.com/office/drawing/2016/5/10/chartex" xmlns:cx5="http://schemas.microsoft.com/office/drawing/2016/5/11/chartex" xmlns:cx6="http://schemas.microsoft.com/office/drawing/2016/5/12/chartex" xmlns:cx7="http://schemas.microsoft.com/office/drawing/2016/5/13/chartex" xmlns:cx8="http://schemas.microsoft.com/office/drawing/2016/5/14/chartex" xmlns:mc="http://schemas.openxmlformats.org/markup-compatibility/2006" xmlns:aink="http://schemas.microsoft.com/office/drawing/2016/ink" xmlns:am3d="http://schemas.microsoft.com/office/drawing/2017/model3d" xmlns:o="urn:schemas-microsoft-com:office:office" xmlns:oel="http://schemas.microsoft.com/office/2019/extlst" xmlns:r="http://schemas.openxmlformats.org/officeDocument/2006/relationships" xmlns:m="http://schemas.openxmlformats.org/officeDocument/2006/math" xmlns:v="urn:schemas-microsoft-com:vml" xmlns:wp14="http://schemas.microsoft.com/office/word/2010/wordprocessingDrawing" xmlns:wp="http://schemas.openxmlformats.org/drawingml/2006/wordprocessingDrawing" xmlns:w10="urn:schemas-microsoft-com:office:word" xmlns:w="http://schemas.openxmlformats.org/wordprocessingml/2006/main" xmlns:w14="http://schemas.microsoft.com/office/word/2010/wordml" xmlns:w15="http://schemas.microsoft.com/office/word/2012/wordml" xmlns:w16cex="http://schemas.microsoft.com/office/word/2018/wordml/cex" xmlns:w16cid="http://schemas.microsoft.com/office/word/2016/wordml/cid" xmlns:w16="http://schemas.microsoft.com/office/word/2018/wordml" xmlns:w16du="http://schemas.microsoft.com/office/word/2023/wordml/word16du" xmlns:w16sdtdh="http://schemas.microsoft.com/office/word/2020/wordml/sdtdatahash" xmlns:w16se="http://schemas.microsoft.com/office/word/2015/wordml/symex" xmlns:wpg="http://schemas.microsoft.com/office/word/2010/wordprocessingGroup" xmlns:wpi="http://schemas.microsoft.com/office/word/2010/wordprocessingInk" xmlns:wne="http://schemas.microsoft.com/office/word/2006/wordml" xmlns:wps="http://schemas.microsoft.com/office/word/2010/wordprocessingShape" mc:Ignorable="w14 w15 w16se w16cid w16 w16cex w16sdtdh w16du wp14">
   <w:body>
     <w:p>
       <w:pPr>
@@ -75,8 +75,9 @@
       <w:r>
         <w:rPr>
           <w:rFonts w:asciiTheme="minorHAnsi" w:hAnsiTheme="minorHAnsi" w:cstheme="minorHAnsi"/>
-        </w:rPr>
-        <w:t>___________________________________</w:t>
+          <w:u w:val="single"/>
+        </w:rPr>
+        <w:t>Elmer</w:t>
       </w:r>
     </w:p>
     <w:p>
@@ -97,7 +98,13 @@
           <w:rFonts w:asciiTheme="minorHAnsi" w:hAnsiTheme="minorHAnsi" w:cstheme="minorHAnsi"/>
         </w:rPr>
         <w:tab/>
-        <w:t>___________________________________</w:t>
+      </w:r>
+      <w:r>
+        <w:rPr>
+          <w:rFonts w:asciiTheme="minorHAnsi" w:hAnsiTheme="minorHAnsi" w:cstheme="minorHAnsi"/>
+          <w:u w:val="single"/>
+        </w:rPr>
+        <w:t>Mitch Boucher</w:t>
       </w:r>
     </w:p>
     <w:p>
@@ -118,7 +125,13 @@
           <w:rFonts w:asciiTheme="minorHAnsi" w:hAnsiTheme="minorHAnsi" w:cstheme="minorHAnsi"/>
         </w:rPr>
         <w:tab/>
-        <w:t>___________________________________</w:t>
+      </w:r>
+      <w:r>
+        <w:rPr>
+          <w:rFonts w:asciiTheme="minorHAnsi" w:hAnsiTheme="minorHAnsi" w:cstheme="minorHAnsi"/>
+          <w:u w:val="single"/>
+        </w:rPr>
+        <w:t>Everest Zang</w:t>
       </w:r>
     </w:p>
     <w:p>
@@ -166,6 +179,12 @@
           <w:rFonts w:asciiTheme="minorHAnsi" w:hAnsiTheme="minorHAnsi" w:cstheme="minorHAnsi"/>
         </w:rPr>
       </w:pPr>
+      <w:r>
+        <w:rPr>
+          <w:rFonts w:asciiTheme="minorHAnsi" w:hAnsiTheme="minorHAnsi" w:cstheme="minorHAnsi"/>
+        </w:rPr>
+        <w:t>The purpose of lab 01 is to get familiar with the robot’s structure, movement, and sensors. Another purpose of the lab is to begin working with negative feedback for a mobile robot.</w:t>
+      </w:r>
     </w:p>
     <w:p>
       <w:pPr>
@@ -199,6 +218,19 @@
           <w:rFonts w:asciiTheme="minorHAnsi" w:hAnsiTheme="minorHAnsi" w:cstheme="minorHAnsi"/>
         </w:rPr>
       </w:pPr>
+      <w:r>
+        <w:rPr>
+          <w:rFonts w:asciiTheme="minorHAnsi" w:hAnsiTheme="minorHAnsi" w:cstheme="minorHAnsi"/>
+        </w:rPr>
+        <w:t>Odometry is the assumption of position based on expected movements. Odometry error is the error accumulated from tolerance in its movements. This can be from the geometry of the robot, environment, or sensors.</w:t>
+      </w:r>
+    </w:p>
+    <w:p>
+      <w:pPr>
+        <w:rPr>
+          <w:rFonts w:asciiTheme="minorHAnsi" w:hAnsiTheme="minorHAnsi" w:cstheme="minorHAnsi"/>
+        </w:rPr>
+      </w:pPr>
     </w:p>
     <w:p>
       <w:pPr>
@@ -240,9 +272,9 @@
       </w:r>
       <w:r>
         <w:rPr>
-          <w:rFonts w:asciiTheme="minorHAnsi" w:hAnsiTheme="minorHAnsi" w:cstheme="minorHAnsi"/>
-        </w:rPr>
-        <w:sym w:font="Symbol" w:char="F07F"/>
+          <w:rFonts w:ascii="Segoe UI Symbol" w:hAnsi="Segoe UI Symbol" w:cs="Segoe UI Symbol"/>
+        </w:rPr>
+        <w:t>✓</w:t>
       </w:r>
     </w:p>
     <w:p>
@@ -273,13 +305,27 @@
         <w:rPr>
           <w:rFonts w:asciiTheme="minorHAnsi" w:hAnsiTheme="minorHAnsi" w:cstheme="minorHAnsi"/>
         </w:rPr>
-        <w:t xml:space="preserve">Check to confirm “RobotIntro.ino” downloaded and all libraries installed </w:t>
-      </w:r>
-      <w:r>
-        <w:rPr>
-          <w:rFonts w:asciiTheme="minorHAnsi" w:hAnsiTheme="minorHAnsi" w:cstheme="minorHAnsi"/>
-        </w:rPr>
-        <w:sym w:font="Symbol" w:char="F07F"/>
+        <w:t>Check to confirm “</w:t>
+      </w:r>
+      <w:proofErr w:type="spellStart"/>
+      <w:r>
+        <w:rPr>
+          <w:rFonts w:asciiTheme="minorHAnsi" w:hAnsiTheme="minorHAnsi" w:cstheme="minorHAnsi"/>
+        </w:rPr>
+        <w:t>RobotIntro.ino</w:t>
+      </w:r>
+      <w:proofErr w:type="spellEnd"/>
+      <w:r>
+        <w:rPr>
+          <w:rFonts w:asciiTheme="minorHAnsi" w:hAnsiTheme="minorHAnsi" w:cstheme="minorHAnsi"/>
+        </w:rPr>
+        <w:t xml:space="preserve">” downloaded and all libraries installed </w:t>
+      </w:r>
+      <w:r>
+        <w:rPr>
+          <w:rFonts w:ascii="Segoe UI Symbol" w:hAnsi="Segoe UI Symbol" w:cs="Segoe UI Symbol"/>
+        </w:rPr>
+        <w:t>✓</w:t>
       </w:r>
     </w:p>
     <w:p>
@@ -317,9 +363,9 @@
       </w:r>
       <w:r>
         <w:rPr>
-          <w:rFonts w:asciiTheme="minorHAnsi" w:hAnsiTheme="minorHAnsi" w:cstheme="minorHAnsi"/>
-        </w:rPr>
-        <w:sym w:font="Symbol" w:char="F07F"/>
+          <w:rFonts w:ascii="Segoe UI Symbol" w:hAnsi="Segoe UI Symbol" w:cs="Segoe UI Symbol"/>
+        </w:rPr>
+        <w:t>✓</w:t>
       </w:r>
       <w:r>
         <w:rPr>
@@ -341,9 +387,9 @@
       </w:r>
       <w:r>
         <w:rPr>
-          <w:rFonts w:asciiTheme="minorHAnsi" w:hAnsiTheme="minorHAnsi" w:cstheme="minorHAnsi"/>
-        </w:rPr>
-        <w:sym w:font="Symbol" w:char="F07F"/>
+          <w:rFonts w:ascii="Segoe UI Symbol" w:hAnsi="Segoe UI Symbol" w:cs="Segoe UI Symbol"/>
+        </w:rPr>
+        <w:t>✓</w:t>
       </w:r>
     </w:p>
     <w:p>
@@ -366,9 +412,9 @@
       </w:r>
       <w:r>
         <w:rPr>
-          <w:rFonts w:asciiTheme="minorHAnsi" w:hAnsiTheme="minorHAnsi" w:cstheme="minorHAnsi"/>
-        </w:rPr>
-        <w:sym w:font="Symbol" w:char="F07F"/>
+          <w:rFonts w:ascii="Segoe UI Symbol" w:hAnsi="Segoe UI Symbol" w:cs="Segoe UI Symbol"/>
+        </w:rPr>
+        <w:t>✓</w:t>
       </w:r>
     </w:p>
     <w:p>
@@ -401,7 +447,62 @@
         <w:rPr>
           <w:rFonts w:asciiTheme="minorHAnsi" w:hAnsiTheme="minorHAnsi" w:cstheme="minorHAnsi"/>
         </w:rPr>
-        <w:t>How does varying the stepTime variable change the robot behavior?</w:t>
+        <w:t xml:space="preserve">How does varying the </w:t>
+      </w:r>
+      <w:proofErr w:type="spellStart"/>
+      <w:r>
+        <w:rPr>
+          <w:rFonts w:asciiTheme="minorHAnsi" w:hAnsiTheme="minorHAnsi" w:cstheme="minorHAnsi"/>
+        </w:rPr>
+        <w:t>stepTime</w:t>
+      </w:r>
+      <w:proofErr w:type="spellEnd"/>
+      <w:r>
+        <w:rPr>
+          <w:rFonts w:asciiTheme="minorHAnsi" w:hAnsiTheme="minorHAnsi" w:cstheme="minorHAnsi"/>
+        </w:rPr>
+        <w:t xml:space="preserve"> variable change </w:t>
+      </w:r>
+      <w:proofErr w:type="gramStart"/>
+      <w:r>
+        <w:rPr>
+          <w:rFonts w:asciiTheme="minorHAnsi" w:hAnsiTheme="minorHAnsi" w:cstheme="minorHAnsi"/>
+        </w:rPr>
+        <w:t>the robot</w:t>
+      </w:r>
+      <w:proofErr w:type="gramEnd"/>
+      <w:r>
+        <w:rPr>
+          <w:rFonts w:asciiTheme="minorHAnsi" w:hAnsiTheme="minorHAnsi" w:cstheme="minorHAnsi"/>
+        </w:rPr>
+        <w:t xml:space="preserve"> behavior?</w:t>
+      </w:r>
+    </w:p>
+    <w:p>
+      <w:pPr>
+        <w:rPr>
+          <w:rFonts w:asciiTheme="minorHAnsi" w:hAnsiTheme="minorHAnsi" w:cstheme="minorHAnsi"/>
+        </w:rPr>
+      </w:pPr>
+      <w:r>
+        <w:rPr>
+          <w:rFonts w:asciiTheme="minorHAnsi" w:hAnsiTheme="minorHAnsi" w:cstheme="minorHAnsi"/>
+        </w:rPr>
+        <w:t xml:space="preserve">As the step time increases, the speed that the stepper motor revolves decreases. Based on our understanding what is likely is that the </w:t>
+      </w:r>
+      <w:proofErr w:type="spellStart"/>
+      <w:r>
+        <w:rPr>
+          <w:rFonts w:asciiTheme="minorHAnsi" w:hAnsiTheme="minorHAnsi" w:cstheme="minorHAnsi"/>
+        </w:rPr>
+        <w:t>stepTime</w:t>
+      </w:r>
+      <w:proofErr w:type="spellEnd"/>
+      <w:r>
+        <w:rPr>
+          <w:rFonts w:asciiTheme="minorHAnsi" w:hAnsiTheme="minorHAnsi" w:cstheme="minorHAnsi"/>
+        </w:rPr>
+        <w:t xml:space="preserve"> is the time between each step for the stepper motor.</w:t>
       </w:r>
     </w:p>
     <w:p>
@@ -450,6 +551,13 @@
     </w:p>
     <w:p>
       <w:pPr>
+        <w:rPr>
+          <w:rFonts w:asciiTheme="minorHAnsi" w:hAnsiTheme="minorHAnsi" w:cstheme="minorHAnsi"/>
+        </w:rPr>
+      </w:pPr>
+    </w:p>
+    <w:p>
+      <w:pPr>
         <w:pStyle w:val="ListParagraph"/>
         <w:numPr>
           <w:ilvl w:val="0"/>
@@ -463,8 +571,16 @@
         <w:rPr>
           <w:rFonts w:asciiTheme="minorHAnsi" w:hAnsiTheme="minorHAnsi" w:cstheme="minorHAnsi"/>
         </w:rPr>
+        <w:lastRenderedPageBreak/>
         <w:t>move2()</w:t>
       </w:r>
+    </w:p>
+    <w:p>
+      <w:pPr>
+        <w:rPr>
+          <w:rFonts w:asciiTheme="minorHAnsi" w:hAnsiTheme="minorHAnsi" w:cstheme="minorHAnsi"/>
+        </w:rPr>
+      </w:pPr>
     </w:p>
     <w:p>
       <w:pPr>
@@ -486,6 +602,13 @@
     </w:p>
     <w:p>
       <w:pPr>
+        <w:rPr>
+          <w:rFonts w:asciiTheme="minorHAnsi" w:hAnsiTheme="minorHAnsi" w:cstheme="minorHAnsi"/>
+        </w:rPr>
+      </w:pPr>
+    </w:p>
+    <w:p>
+      <w:pPr>
         <w:pStyle w:val="ListParagraph"/>
         <w:numPr>
           <w:ilvl w:val="0"/>
@@ -504,6 +627,13 @@
     </w:p>
     <w:p>
       <w:pPr>
+        <w:rPr>
+          <w:rFonts w:asciiTheme="minorHAnsi" w:hAnsiTheme="minorHAnsi" w:cstheme="minorHAnsi"/>
+        </w:rPr>
+      </w:pPr>
+    </w:p>
+    <w:p>
+      <w:pPr>
         <w:pStyle w:val="ListParagraph"/>
         <w:numPr>
           <w:ilvl w:val="0"/>
@@ -522,6 +652,13 @@
     </w:p>
     <w:p>
       <w:pPr>
+        <w:rPr>
+          <w:rFonts w:asciiTheme="minorHAnsi" w:hAnsiTheme="minorHAnsi" w:cstheme="minorHAnsi"/>
+        </w:rPr>
+      </w:pPr>
+    </w:p>
+    <w:p>
+      <w:pPr>
         <w:pStyle w:val="ListParagraph"/>
         <w:numPr>
           <w:ilvl w:val="0"/>
@@ -551,6 +688,13 @@
           <w:rFonts w:asciiTheme="minorHAnsi" w:hAnsiTheme="minorHAnsi" w:cstheme="minorHAnsi"/>
         </w:rPr>
       </w:pPr>
+    </w:p>
+    <w:p>
+      <w:pPr>
+        <w:rPr>
+          <w:rFonts w:asciiTheme="minorHAnsi" w:hAnsiTheme="minorHAnsi" w:cstheme="minorHAnsi"/>
+        </w:rPr>
+      </w:pPr>
       <w:r>
         <w:rPr>
           <w:rFonts w:asciiTheme="minorHAnsi" w:hAnsiTheme="minorHAnsi" w:cstheme="minorHAnsi"/>
@@ -569,12 +713,27 @@
           <w:rFonts w:asciiTheme="minorHAnsi" w:hAnsiTheme="minorHAnsi" w:cstheme="minorHAnsi"/>
         </w:rPr>
       </w:pPr>
-      <w:r>
-        <w:rPr>
-          <w:rFonts w:asciiTheme="minorHAnsi" w:hAnsiTheme="minorHAnsi" w:cstheme="minorHAnsi"/>
-        </w:rPr>
-        <w:t>move()</w:t>
-      </w:r>
+      <w:proofErr w:type="gramStart"/>
+      <w:r>
+        <w:rPr>
+          <w:rFonts w:asciiTheme="minorHAnsi" w:hAnsiTheme="minorHAnsi" w:cstheme="minorHAnsi"/>
+        </w:rPr>
+        <w:t>move(</w:t>
+      </w:r>
+      <w:proofErr w:type="gramEnd"/>
+      <w:r>
+        <w:rPr>
+          <w:rFonts w:asciiTheme="minorHAnsi" w:hAnsiTheme="minorHAnsi" w:cstheme="minorHAnsi"/>
+        </w:rPr>
+        <w:t>)</w:t>
+      </w:r>
+    </w:p>
+    <w:p>
+      <w:pPr>
+        <w:rPr>
+          <w:rFonts w:asciiTheme="minorHAnsi" w:hAnsiTheme="minorHAnsi" w:cstheme="minorHAnsi"/>
+        </w:rPr>
+      </w:pPr>
     </w:p>
     <w:p>
       <w:pPr>
@@ -587,13 +746,35 @@
           <w:rFonts w:asciiTheme="minorHAnsi" w:hAnsiTheme="minorHAnsi" w:cstheme="minorHAnsi"/>
         </w:rPr>
       </w:pPr>
-      <w:r>
-        <w:rPr>
-          <w:rFonts w:asciiTheme="minorHAnsi" w:hAnsiTheme="minorHAnsi" w:cstheme="minorHAnsi"/>
-        </w:rPr>
-        <w:lastRenderedPageBreak/>
-        <w:t>moveTo()</w:t>
-      </w:r>
+      <w:proofErr w:type="spellStart"/>
+      <w:proofErr w:type="gramStart"/>
+      <w:r>
+        <w:rPr>
+          <w:rFonts w:asciiTheme="minorHAnsi" w:hAnsiTheme="minorHAnsi" w:cstheme="minorHAnsi"/>
+        </w:rPr>
+        <w:t>moveTo</w:t>
+      </w:r>
+      <w:proofErr w:type="spellEnd"/>
+      <w:r>
+        <w:rPr>
+          <w:rFonts w:asciiTheme="minorHAnsi" w:hAnsiTheme="minorHAnsi" w:cstheme="minorHAnsi"/>
+        </w:rPr>
+        <w:t>(</w:t>
+      </w:r>
+      <w:proofErr w:type="gramEnd"/>
+      <w:r>
+        <w:rPr>
+          <w:rFonts w:asciiTheme="minorHAnsi" w:hAnsiTheme="minorHAnsi" w:cstheme="minorHAnsi"/>
+        </w:rPr>
+        <w:t>)</w:t>
+      </w:r>
+    </w:p>
+    <w:p>
+      <w:pPr>
+        <w:rPr>
+          <w:rFonts w:asciiTheme="minorHAnsi" w:hAnsiTheme="minorHAnsi" w:cstheme="minorHAnsi"/>
+        </w:rPr>
+      </w:pPr>
     </w:p>
     <w:p>
       <w:pPr>
@@ -606,12 +787,27 @@
           <w:rFonts w:asciiTheme="minorHAnsi" w:hAnsiTheme="minorHAnsi" w:cstheme="minorHAnsi"/>
         </w:rPr>
       </w:pPr>
-      <w:r>
-        <w:rPr>
-          <w:rFonts w:asciiTheme="minorHAnsi" w:hAnsiTheme="minorHAnsi" w:cstheme="minorHAnsi"/>
-        </w:rPr>
-        <w:t>stop()</w:t>
-      </w:r>
+      <w:proofErr w:type="gramStart"/>
+      <w:r>
+        <w:rPr>
+          <w:rFonts w:asciiTheme="minorHAnsi" w:hAnsiTheme="minorHAnsi" w:cstheme="minorHAnsi"/>
+        </w:rPr>
+        <w:t>stop(</w:t>
+      </w:r>
+      <w:proofErr w:type="gramEnd"/>
+      <w:r>
+        <w:rPr>
+          <w:rFonts w:asciiTheme="minorHAnsi" w:hAnsiTheme="minorHAnsi" w:cstheme="minorHAnsi"/>
+        </w:rPr>
+        <w:t>)</w:t>
+      </w:r>
+    </w:p>
+    <w:p>
+      <w:pPr>
+        <w:rPr>
+          <w:rFonts w:asciiTheme="minorHAnsi" w:hAnsiTheme="minorHAnsi" w:cstheme="minorHAnsi"/>
+        </w:rPr>
+      </w:pPr>
     </w:p>
     <w:p>
       <w:pPr>
@@ -624,12 +820,27 @@
           <w:rFonts w:asciiTheme="minorHAnsi" w:hAnsiTheme="minorHAnsi" w:cstheme="minorHAnsi"/>
         </w:rPr>
       </w:pPr>
-      <w:r>
-        <w:rPr>
-          <w:rFonts w:asciiTheme="minorHAnsi" w:hAnsiTheme="minorHAnsi" w:cstheme="minorHAnsi"/>
-        </w:rPr>
-        <w:t>run()</w:t>
-      </w:r>
+      <w:proofErr w:type="gramStart"/>
+      <w:r>
+        <w:rPr>
+          <w:rFonts w:asciiTheme="minorHAnsi" w:hAnsiTheme="minorHAnsi" w:cstheme="minorHAnsi"/>
+        </w:rPr>
+        <w:t>run(</w:t>
+      </w:r>
+      <w:proofErr w:type="gramEnd"/>
+      <w:r>
+        <w:rPr>
+          <w:rFonts w:asciiTheme="minorHAnsi" w:hAnsiTheme="minorHAnsi" w:cstheme="minorHAnsi"/>
+        </w:rPr>
+        <w:t>)</w:t>
+      </w:r>
+    </w:p>
+    <w:p>
+      <w:pPr>
+        <w:rPr>
+          <w:rFonts w:asciiTheme="minorHAnsi" w:hAnsiTheme="minorHAnsi" w:cstheme="minorHAnsi"/>
+        </w:rPr>
+      </w:pPr>
     </w:p>
     <w:p>
       <w:pPr>
@@ -642,6 +853,8 @@
           <w:rFonts w:asciiTheme="minorHAnsi" w:hAnsiTheme="minorHAnsi" w:cstheme="minorHAnsi"/>
         </w:rPr>
       </w:pPr>
+      <w:proofErr w:type="spellStart"/>
+      <w:proofErr w:type="gramStart"/>
       <w:r>
         <w:rPr>
           <w:rFonts w:asciiTheme="minorHAnsi" w:hAnsiTheme="minorHAnsi" w:cstheme="minorHAnsi"/>
@@ -658,8 +871,29 @@
         <w:rPr>
           <w:rFonts w:asciiTheme="minorHAnsi" w:hAnsiTheme="minorHAnsi" w:cstheme="minorHAnsi"/>
         </w:rPr>
-        <w:t>ed()</w:t>
-      </w:r>
+        <w:t>ed</w:t>
+      </w:r>
+      <w:proofErr w:type="spellEnd"/>
+      <w:r>
+        <w:rPr>
+          <w:rFonts w:asciiTheme="minorHAnsi" w:hAnsiTheme="minorHAnsi" w:cstheme="minorHAnsi"/>
+        </w:rPr>
+        <w:t>(</w:t>
+      </w:r>
+      <w:proofErr w:type="gramEnd"/>
+      <w:r>
+        <w:rPr>
+          <w:rFonts w:asciiTheme="minorHAnsi" w:hAnsiTheme="minorHAnsi" w:cstheme="minorHAnsi"/>
+        </w:rPr>
+        <w:t>)</w:t>
+      </w:r>
+    </w:p>
+    <w:p>
+      <w:pPr>
+        <w:rPr>
+          <w:rFonts w:asciiTheme="minorHAnsi" w:hAnsiTheme="minorHAnsi" w:cstheme="minorHAnsi"/>
+        </w:rPr>
+      </w:pPr>
     </w:p>
     <w:p>
       <w:pPr>
@@ -672,12 +906,35 @@
           <w:rFonts w:asciiTheme="minorHAnsi" w:hAnsiTheme="minorHAnsi" w:cstheme="minorHAnsi"/>
         </w:rPr>
       </w:pPr>
-      <w:r>
-        <w:rPr>
-          <w:rFonts w:asciiTheme="minorHAnsi" w:hAnsiTheme="minorHAnsi" w:cstheme="minorHAnsi"/>
-        </w:rPr>
-        <w:t>runToPosition()</w:t>
-      </w:r>
+      <w:proofErr w:type="spellStart"/>
+      <w:proofErr w:type="gramStart"/>
+      <w:r>
+        <w:rPr>
+          <w:rFonts w:asciiTheme="minorHAnsi" w:hAnsiTheme="minorHAnsi" w:cstheme="minorHAnsi"/>
+        </w:rPr>
+        <w:t>runToPosition</w:t>
+      </w:r>
+      <w:proofErr w:type="spellEnd"/>
+      <w:r>
+        <w:rPr>
+          <w:rFonts w:asciiTheme="minorHAnsi" w:hAnsiTheme="minorHAnsi" w:cstheme="minorHAnsi"/>
+        </w:rPr>
+        <w:t>(</w:t>
+      </w:r>
+      <w:proofErr w:type="gramEnd"/>
+      <w:r>
+        <w:rPr>
+          <w:rFonts w:asciiTheme="minorHAnsi" w:hAnsiTheme="minorHAnsi" w:cstheme="minorHAnsi"/>
+        </w:rPr>
+        <w:t>)</w:t>
+      </w:r>
+    </w:p>
+    <w:p>
+      <w:pPr>
+        <w:rPr>
+          <w:rFonts w:asciiTheme="minorHAnsi" w:hAnsiTheme="minorHAnsi" w:cstheme="minorHAnsi"/>
+        </w:rPr>
+      </w:pPr>
     </w:p>
     <w:p>
       <w:pPr>
@@ -690,12 +947,35 @@
           <w:rFonts w:asciiTheme="minorHAnsi" w:hAnsiTheme="minorHAnsi" w:cstheme="minorHAnsi"/>
         </w:rPr>
       </w:pPr>
-      <w:r>
-        <w:rPr>
-          <w:rFonts w:asciiTheme="minorHAnsi" w:hAnsiTheme="minorHAnsi" w:cstheme="minorHAnsi"/>
-        </w:rPr>
-        <w:t>runToNewPosition()</w:t>
-      </w:r>
+      <w:proofErr w:type="spellStart"/>
+      <w:proofErr w:type="gramStart"/>
+      <w:r>
+        <w:rPr>
+          <w:rFonts w:asciiTheme="minorHAnsi" w:hAnsiTheme="minorHAnsi" w:cstheme="minorHAnsi"/>
+        </w:rPr>
+        <w:t>runToNewPosition</w:t>
+      </w:r>
+      <w:proofErr w:type="spellEnd"/>
+      <w:r>
+        <w:rPr>
+          <w:rFonts w:asciiTheme="minorHAnsi" w:hAnsiTheme="minorHAnsi" w:cstheme="minorHAnsi"/>
+        </w:rPr>
+        <w:t>(</w:t>
+      </w:r>
+      <w:proofErr w:type="gramEnd"/>
+      <w:r>
+        <w:rPr>
+          <w:rFonts w:asciiTheme="minorHAnsi" w:hAnsiTheme="minorHAnsi" w:cstheme="minorHAnsi"/>
+        </w:rPr>
+        <w:t>)</w:t>
+      </w:r>
+    </w:p>
+    <w:p>
+      <w:pPr>
+        <w:rPr>
+          <w:rFonts w:asciiTheme="minorHAnsi" w:hAnsiTheme="minorHAnsi" w:cstheme="minorHAnsi"/>
+        </w:rPr>
+      </w:pPr>
     </w:p>
     <w:p>
       <w:pPr>
@@ -708,11 +988,27 @@
           <w:rFonts w:asciiTheme="minorHAnsi" w:hAnsiTheme="minorHAnsi" w:cstheme="minorHAnsi"/>
         </w:rPr>
       </w:pPr>
-      <w:r>
-        <w:rPr>
-          <w:rFonts w:asciiTheme="minorHAnsi" w:hAnsiTheme="minorHAnsi" w:cstheme="minorHAnsi"/>
-        </w:rPr>
-        <w:t>runSpeedToPosition()</w:t>
+      <w:proofErr w:type="spellStart"/>
+      <w:proofErr w:type="gramStart"/>
+      <w:r>
+        <w:rPr>
+          <w:rFonts w:asciiTheme="minorHAnsi" w:hAnsiTheme="minorHAnsi" w:cstheme="minorHAnsi"/>
+        </w:rPr>
+        <w:t>runSpeedToPosition</w:t>
+      </w:r>
+      <w:proofErr w:type="spellEnd"/>
+      <w:r>
+        <w:rPr>
+          <w:rFonts w:asciiTheme="minorHAnsi" w:hAnsiTheme="minorHAnsi" w:cstheme="minorHAnsi"/>
+        </w:rPr>
+        <w:t>(</w:t>
+      </w:r>
+      <w:proofErr w:type="gramEnd"/>
+      <w:r>
+        <w:rPr>
+          <w:rFonts w:asciiTheme="minorHAnsi" w:hAnsiTheme="minorHAnsi" w:cstheme="minorHAnsi"/>
+        </w:rPr>
+        <w:t>)</w:t>
       </w:r>
     </w:p>
     <w:p>
@@ -726,6 +1022,15 @@
     </w:p>
     <w:p>
       <w:pPr>
+        <w:rPr>
+          <w:rFonts w:asciiTheme="minorHAnsi" w:eastAsiaTheme="majorEastAsia" w:hAnsiTheme="minorHAnsi" w:cstheme="minorHAnsi"/>
+          <w:b/>
+          <w:color w:val="365F91" w:themeColor="accent1" w:themeShade="BF"/>
+        </w:rPr>
+      </w:pPr>
+    </w:p>
+    <w:p>
+      <w:pPr>
         <w:pStyle w:val="Heading2"/>
       </w:pPr>
       <w:r>
@@ -735,7 +1040,15 @@
         <w:t>4</w:t>
       </w:r>
       <w:r>
-        <w:t xml:space="preserve"> – AccelStepper Library</w:t>
+        <w:t xml:space="preserve"> – </w:t>
+      </w:r>
+      <w:proofErr w:type="spellStart"/>
+      <w:r>
+        <w:t>AccelStepper</w:t>
+      </w:r>
+      <w:proofErr w:type="spellEnd"/>
+      <w:r>
+        <w:t xml:space="preserve"> Library</w:t>
       </w:r>
     </w:p>
     <w:p>
@@ -773,6 +1086,14 @@
     </w:p>
     <w:p>
       <w:pPr>
+        <w:contextualSpacing/>
+        <w:rPr>
+          <w:rFonts w:asciiTheme="minorHAnsi" w:hAnsiTheme="minorHAnsi" w:cstheme="minorHAnsi"/>
+        </w:rPr>
+      </w:pPr>
+    </w:p>
+    <w:p>
+      <w:pPr>
         <w:pStyle w:val="ListParagraph"/>
         <w:numPr>
           <w:ilvl w:val="1"/>
@@ -793,6 +1114,14 @@
     </w:p>
     <w:p>
       <w:pPr>
+        <w:contextualSpacing/>
+        <w:rPr>
+          <w:rFonts w:asciiTheme="minorHAnsi" w:hAnsiTheme="minorHAnsi" w:cstheme="minorHAnsi"/>
+        </w:rPr>
+      </w:pPr>
+    </w:p>
+    <w:p>
+      <w:pPr>
         <w:pStyle w:val="ListParagraph"/>
         <w:numPr>
           <w:ilvl w:val="1"/>
@@ -804,12 +1133,22 @@
           <w:rFonts w:asciiTheme="minorHAnsi" w:hAnsiTheme="minorHAnsi" w:cstheme="minorHAnsi"/>
         </w:rPr>
       </w:pPr>
+      <w:proofErr w:type="spellStart"/>
       <w:r>
         <w:rPr>
           <w:rFonts w:asciiTheme="minorHAnsi" w:hAnsiTheme="minorHAnsi" w:cstheme="minorHAnsi"/>
         </w:rPr>
         <w:t>ConstantSpeed</w:t>
       </w:r>
+      <w:proofErr w:type="spellEnd"/>
+    </w:p>
+    <w:p>
+      <w:pPr>
+        <w:contextualSpacing/>
+        <w:rPr>
+          <w:rFonts w:asciiTheme="minorHAnsi" w:hAnsiTheme="minorHAnsi" w:cstheme="minorHAnsi"/>
+        </w:rPr>
+      </w:pPr>
     </w:p>
     <w:p>
       <w:pPr>
@@ -824,12 +1163,22 @@
           <w:rFonts w:asciiTheme="minorHAnsi" w:hAnsiTheme="minorHAnsi" w:cstheme="minorHAnsi"/>
         </w:rPr>
       </w:pPr>
+      <w:proofErr w:type="spellStart"/>
       <w:r>
         <w:rPr>
           <w:rFonts w:asciiTheme="minorHAnsi" w:hAnsiTheme="minorHAnsi" w:cstheme="minorHAnsi"/>
         </w:rPr>
         <w:t>MultipleSteppers</w:t>
       </w:r>
+      <w:proofErr w:type="spellEnd"/>
+    </w:p>
+    <w:p>
+      <w:pPr>
+        <w:contextualSpacing/>
+        <w:rPr>
+          <w:rFonts w:asciiTheme="minorHAnsi" w:hAnsiTheme="minorHAnsi" w:cstheme="minorHAnsi"/>
+        </w:rPr>
+      </w:pPr>
     </w:p>
     <w:p>
       <w:pPr>
@@ -844,12 +1193,22 @@
           <w:rFonts w:asciiTheme="minorHAnsi" w:hAnsiTheme="minorHAnsi" w:cstheme="minorHAnsi"/>
         </w:rPr>
       </w:pPr>
+      <w:proofErr w:type="spellStart"/>
       <w:r>
         <w:rPr>
           <w:rFonts w:asciiTheme="minorHAnsi" w:hAnsiTheme="minorHAnsi" w:cstheme="minorHAnsi"/>
         </w:rPr>
         <w:t>MultiStepper</w:t>
       </w:r>
+      <w:proofErr w:type="spellEnd"/>
+    </w:p>
+    <w:p>
+      <w:pPr>
+        <w:contextualSpacing/>
+        <w:rPr>
+          <w:rFonts w:asciiTheme="minorHAnsi" w:hAnsiTheme="minorHAnsi" w:cstheme="minorHAnsi"/>
+        </w:rPr>
+      </w:pPr>
     </w:p>
     <w:p>
       <w:pPr>
@@ -868,8 +1227,17 @@
         <w:rPr>
           <w:rFonts w:asciiTheme="minorHAnsi" w:hAnsiTheme="minorHAnsi" w:cstheme="minorHAnsi"/>
         </w:rPr>
+        <w:lastRenderedPageBreak/>
         <w:t>Overshoot</w:t>
       </w:r>
+    </w:p>
+    <w:p>
+      <w:pPr>
+        <w:contextualSpacing/>
+        <w:rPr>
+          <w:rFonts w:asciiTheme="minorHAnsi" w:hAnsiTheme="minorHAnsi" w:cstheme="minorHAnsi"/>
+        </w:rPr>
+      </w:pPr>
     </w:p>
     <w:p>
       <w:pPr>
@@ -884,12 +1252,22 @@
           <w:rFonts w:asciiTheme="minorHAnsi" w:hAnsiTheme="minorHAnsi" w:cstheme="minorHAnsi"/>
         </w:rPr>
       </w:pPr>
+      <w:proofErr w:type="spellStart"/>
       <w:r>
         <w:rPr>
           <w:rFonts w:asciiTheme="minorHAnsi" w:hAnsiTheme="minorHAnsi" w:cstheme="minorHAnsi"/>
         </w:rPr>
         <w:t>ProportionalControl</w:t>
       </w:r>
+      <w:proofErr w:type="spellEnd"/>
+    </w:p>
+    <w:p>
+      <w:pPr>
+        <w:contextualSpacing/>
+        <w:rPr>
+          <w:rFonts w:asciiTheme="minorHAnsi" w:hAnsiTheme="minorHAnsi" w:cstheme="minorHAnsi"/>
+        </w:rPr>
+      </w:pPr>
     </w:p>
     <w:p>
       <w:pPr>
@@ -904,12 +1282,22 @@
           <w:rFonts w:asciiTheme="minorHAnsi" w:hAnsiTheme="minorHAnsi" w:cstheme="minorHAnsi"/>
         </w:rPr>
       </w:pPr>
+      <w:proofErr w:type="spellStart"/>
       <w:r>
         <w:rPr>
           <w:rFonts w:asciiTheme="minorHAnsi" w:hAnsiTheme="minorHAnsi" w:cstheme="minorHAnsi"/>
         </w:rPr>
         <w:t>Quickstop</w:t>
       </w:r>
+      <w:proofErr w:type="spellEnd"/>
+    </w:p>
+    <w:p>
+      <w:pPr>
+        <w:contextualSpacing/>
+        <w:rPr>
+          <w:rFonts w:asciiTheme="minorHAnsi" w:hAnsiTheme="minorHAnsi" w:cstheme="minorHAnsi"/>
+        </w:rPr>
+      </w:pPr>
     </w:p>
     <w:p>
       <w:pPr>
@@ -940,6 +1328,13 @@
     </w:p>
     <w:p>
       <w:pPr>
+        <w:rPr>
+          <w:rFonts w:asciiTheme="minorHAnsi" w:hAnsiTheme="minorHAnsi" w:cstheme="minorHAnsi"/>
+        </w:rPr>
+      </w:pPr>
+    </w:p>
+    <w:p>
+      <w:pPr>
         <w:pStyle w:val="Heading2"/>
       </w:pPr>
       <w:r>
@@ -1218,7 +1613,6 @@
         <w:rPr>
           <w:rFonts w:asciiTheme="minorHAnsi" w:hAnsiTheme="minorHAnsi" w:cstheme="minorHAnsi"/>
         </w:rPr>
-        <w:lastRenderedPageBreak/>
         <w:t>Are these values consistent between motors? Why or why not?</w:t>
       </w:r>
       <w:r>
@@ -1239,6 +1633,21 @@
         </w:rPr>
         <w:t xml:space="preserve"> it the same amount for a quarter turn forward for the left and right motor?</w:t>
       </w:r>
+    </w:p>
+    <w:p>
+      <w:pPr>
+        <w:pStyle w:val="ListParagraph"/>
+        <w:rPr>
+          <w:rFonts w:asciiTheme="minorHAnsi" w:hAnsiTheme="minorHAnsi" w:cstheme="minorHAnsi"/>
+        </w:rPr>
+      </w:pPr>
+    </w:p>
+    <w:p>
+      <w:pPr>
+        <w:rPr>
+          <w:rFonts w:asciiTheme="minorHAnsi" w:hAnsiTheme="minorHAnsi" w:cstheme="minorHAnsi"/>
+        </w:rPr>
+      </w:pPr>
     </w:p>
     <w:p>
       <w:pPr>
@@ -1268,6 +1677,14 @@
     </w:p>
     <w:p>
       <w:pPr>
+        <w:spacing w:after="240"/>
+        <w:rPr>
+          <w:rFonts w:asciiTheme="minorHAnsi" w:hAnsiTheme="minorHAnsi" w:cstheme="minorHAnsi"/>
+        </w:rPr>
+      </w:pPr>
+    </w:p>
+    <w:p>
+      <w:pPr>
         <w:pStyle w:val="ListParagraph"/>
         <w:numPr>
           <w:ilvl w:val="0"/>
@@ -1283,8 +1700,38 @@
         <w:rPr>
           <w:rFonts w:asciiTheme="minorHAnsi" w:hAnsiTheme="minorHAnsi" w:cstheme="minorHAnsi"/>
         </w:rPr>
-        <w:t>How could you use this information to correct for odometry error?</w:t>
-      </w:r>
+        <w:t xml:space="preserve">How could you use this information to </w:t>
+      </w:r>
+      <w:proofErr w:type="gramStart"/>
+      <w:r>
+        <w:rPr>
+          <w:rFonts w:asciiTheme="minorHAnsi" w:hAnsiTheme="minorHAnsi" w:cstheme="minorHAnsi"/>
+        </w:rPr>
+        <w:t>correct for</w:t>
+      </w:r>
+      <w:proofErr w:type="gramEnd"/>
+      <w:r>
+        <w:rPr>
+          <w:rFonts w:asciiTheme="minorHAnsi" w:hAnsiTheme="minorHAnsi" w:cstheme="minorHAnsi"/>
+        </w:rPr>
+        <w:t xml:space="preserve"> odometry error?</w:t>
+      </w:r>
+    </w:p>
+    <w:p>
+      <w:pPr>
+        <w:pStyle w:val="ListParagraph"/>
+        <w:rPr>
+          <w:rFonts w:asciiTheme="minorHAnsi" w:hAnsiTheme="minorHAnsi" w:cstheme="minorHAnsi"/>
+        </w:rPr>
+      </w:pPr>
+    </w:p>
+    <w:p>
+      <w:pPr>
+        <w:spacing w:after="240"/>
+        <w:rPr>
+          <w:rFonts w:asciiTheme="minorHAnsi" w:hAnsiTheme="minorHAnsi" w:cstheme="minorHAnsi"/>
+        </w:rPr>
+      </w:pPr>
     </w:p>
     <w:p>
       <w:pPr>
@@ -1303,7 +1750,21 @@
         <w:rPr>
           <w:rFonts w:asciiTheme="minorHAnsi" w:hAnsiTheme="minorHAnsi" w:cstheme="minorHAnsi"/>
         </w:rPr>
-        <w:t>Compare the accuracy between encoder ticks and steps for a given distance (i.e. 2 feet). How many ticks/step or steps/tick</w:t>
+        <w:t>Compare the accuracy between encoder ticks and steps for a given distance (i.e. 2 feet). How many ticks/</w:t>
+      </w:r>
+      <w:proofErr w:type="gramStart"/>
+      <w:r>
+        <w:rPr>
+          <w:rFonts w:asciiTheme="minorHAnsi" w:hAnsiTheme="minorHAnsi" w:cstheme="minorHAnsi"/>
+        </w:rPr>
+        <w:t>step</w:t>
+      </w:r>
+      <w:proofErr w:type="gramEnd"/>
+      <w:r>
+        <w:rPr>
+          <w:rFonts w:asciiTheme="minorHAnsi" w:hAnsiTheme="minorHAnsi" w:cstheme="minorHAnsi"/>
+        </w:rPr>
+        <w:t xml:space="preserve"> or steps/tick</w:t>
       </w:r>
       <w:r>
         <w:rPr>
@@ -1329,6 +1790,14 @@
         </w:rPr>
         <w:t>are the number of encoder ticks for two feet double the number of encoder ticks for one foot?</w:t>
       </w:r>
+    </w:p>
+    <w:p>
+      <w:pPr>
+        <w:spacing w:after="120"/>
+        <w:rPr>
+          <w:rFonts w:asciiTheme="minorHAnsi" w:hAnsiTheme="minorHAnsi" w:cstheme="minorHAnsi"/>
+        </w:rPr>
+      </w:pPr>
     </w:p>
     <w:p>
       <w:pPr>
@@ -1353,22 +1822,18 @@
     <w:p>
       <w:pPr>
         <w:pStyle w:val="ListParagraph"/>
-        <w:numPr>
-          <w:ilvl w:val="0"/>
-          <w:numId w:val="33"/>
-        </w:numPr>
-        <w:spacing w:after="240"/>
-        <w:ind w:left="360"/>
-        <w:rPr>
-          <w:rFonts w:asciiTheme="minorHAnsi" w:hAnsiTheme="minorHAnsi" w:cstheme="minorHAnsi"/>
-        </w:rPr>
-      </w:pPr>
-      <w:r>
-        <w:rPr>
-          <w:rFonts w:asciiTheme="minorHAnsi" w:hAnsiTheme="minorHAnsi" w:cstheme="minorHAnsi"/>
-        </w:rPr>
-        <w:t>Compare the accuracy between encoder ticks and steps for a given distance (i.e. 2 feet). How many ticks/step or steps/tick?</w:t>
-      </w:r>
+        <w:rPr>
+          <w:rFonts w:asciiTheme="minorHAnsi" w:hAnsiTheme="minorHAnsi" w:cstheme="minorHAnsi"/>
+        </w:rPr>
+      </w:pPr>
+    </w:p>
+    <w:p>
+      <w:pPr>
+        <w:spacing w:after="120"/>
+        <w:rPr>
+          <w:rFonts w:asciiTheme="minorHAnsi" w:hAnsiTheme="minorHAnsi" w:cstheme="minorHAnsi"/>
+        </w:rPr>
+      </w:pPr>
     </w:p>
     <w:p>
       <w:pPr>
@@ -1387,8 +1852,66 @@
         <w:rPr>
           <w:rFonts w:asciiTheme="minorHAnsi" w:hAnsiTheme="minorHAnsi" w:cstheme="minorHAnsi"/>
         </w:rPr>
+        <w:t>Compare the accuracy between encoder ticks and steps for a given distance (i.e. 2 feet). How many ticks/</w:t>
+      </w:r>
+      <w:proofErr w:type="gramStart"/>
+      <w:r>
+        <w:rPr>
+          <w:rFonts w:asciiTheme="minorHAnsi" w:hAnsiTheme="minorHAnsi" w:cstheme="minorHAnsi"/>
+        </w:rPr>
+        <w:t>step</w:t>
+      </w:r>
+      <w:proofErr w:type="gramEnd"/>
+      <w:r>
+        <w:rPr>
+          <w:rFonts w:asciiTheme="minorHAnsi" w:hAnsiTheme="minorHAnsi" w:cstheme="minorHAnsi"/>
+        </w:rPr>
+        <w:t xml:space="preserve"> or steps/tick?</w:t>
+      </w:r>
+    </w:p>
+    <w:p>
+      <w:pPr>
+        <w:spacing w:after="240"/>
+        <w:rPr>
+          <w:rFonts w:asciiTheme="minorHAnsi" w:hAnsiTheme="minorHAnsi" w:cstheme="minorHAnsi"/>
+        </w:rPr>
+      </w:pPr>
+    </w:p>
+    <w:p>
+      <w:pPr>
+        <w:pStyle w:val="ListParagraph"/>
+        <w:numPr>
+          <w:ilvl w:val="0"/>
+          <w:numId w:val="33"/>
+        </w:numPr>
+        <w:spacing w:after="240"/>
+        <w:ind w:left="360"/>
+        <w:rPr>
+          <w:rFonts w:asciiTheme="minorHAnsi" w:hAnsiTheme="minorHAnsi" w:cstheme="minorHAnsi"/>
+        </w:rPr>
+      </w:pPr>
+      <w:r>
+        <w:rPr>
+          <w:rFonts w:asciiTheme="minorHAnsi" w:hAnsiTheme="minorHAnsi" w:cstheme="minorHAnsi"/>
+        </w:rPr>
         <w:t>Describe how you can use a proportional controller to move the robot a given distance and correct for odometry error. Hint: You will need sensor feedback where the input is steps or distance.</w:t>
       </w:r>
+    </w:p>
+    <w:p>
+      <w:pPr>
+        <w:pStyle w:val="ListParagraph"/>
+        <w:rPr>
+          <w:rFonts w:asciiTheme="minorHAnsi" w:hAnsiTheme="minorHAnsi" w:cstheme="minorHAnsi"/>
+        </w:rPr>
+      </w:pPr>
+    </w:p>
+    <w:p>
+      <w:pPr>
+        <w:spacing w:after="240"/>
+        <w:rPr>
+          <w:rFonts w:asciiTheme="minorHAnsi" w:hAnsiTheme="minorHAnsi" w:cstheme="minorHAnsi"/>
+        </w:rPr>
+      </w:pPr>
     </w:p>
     <w:p>
       <w:pPr>
@@ -1420,6 +1943,20 @@
     </w:p>
     <w:p>
       <w:pPr>
+        <w:spacing w:line="480" w:lineRule="auto"/>
+        <w:rPr>
+          <w:rFonts w:asciiTheme="minorHAnsi" w:hAnsiTheme="minorHAnsi" w:cstheme="minorHAnsi"/>
+        </w:rPr>
+      </w:pPr>
+      <w:r>
+        <w:rPr>
+          <w:rFonts w:asciiTheme="minorHAnsi" w:hAnsiTheme="minorHAnsi" w:cstheme="minorHAnsi"/>
+        </w:rPr>
+        <w:t>The cathode of an LED is the shorter leg, it is also the leg on the flat side of the LED.</w:t>
+      </w:r>
+    </w:p>
+    <w:p>
+      <w:pPr>
         <w:pStyle w:val="ListParagraph"/>
         <w:numPr>
           <w:ilvl w:val="0"/>
@@ -1440,6 +1977,20 @@
     </w:p>
     <w:p>
       <w:pPr>
+        <w:spacing w:line="480" w:lineRule="auto"/>
+        <w:rPr>
+          <w:rFonts w:asciiTheme="minorHAnsi" w:hAnsiTheme="minorHAnsi" w:cstheme="minorHAnsi"/>
+        </w:rPr>
+      </w:pPr>
+      <w:r>
+        <w:rPr>
+          <w:rFonts w:asciiTheme="minorHAnsi" w:hAnsiTheme="minorHAnsi" w:cstheme="minorHAnsi"/>
+        </w:rPr>
+        <w:t>We put a resistor in series with LEDs to limit the current through them and stop the LED from being destroyed. It also helps with keeping the power through the LED constant.</w:t>
+      </w:r>
+    </w:p>
+    <w:p>
+      <w:pPr>
         <w:pStyle w:val="ListParagraph"/>
         <w:numPr>
           <w:ilvl w:val="0"/>
@@ -1577,6 +2128,7 @@
         <w:rPr>
           <w:rFonts w:asciiTheme="minorHAnsi" w:hAnsiTheme="minorHAnsi" w:cstheme="minorHAnsi"/>
         </w:rPr>
+        <w:lastRenderedPageBreak/>
         <w:t xml:space="preserve">How many steps does it take to </w:t>
       </w:r>
       <w:r>
@@ -1592,7 +2144,21 @@
         <w:rPr>
           <w:rFonts w:asciiTheme="minorHAnsi" w:hAnsiTheme="minorHAnsi" w:cstheme="minorHAnsi"/>
         </w:rPr>
-        <w:t xml:space="preserve"> the robot clockwise ninety degrees?____________</w:t>
+        <w:t xml:space="preserve"> the robot clockwise ninety </w:t>
+      </w:r>
+      <w:proofErr w:type="gramStart"/>
+      <w:r>
+        <w:rPr>
+          <w:rFonts w:asciiTheme="minorHAnsi" w:hAnsiTheme="minorHAnsi" w:cstheme="minorHAnsi"/>
+        </w:rPr>
+        <w:t>degrees?_</w:t>
+      </w:r>
+      <w:proofErr w:type="gramEnd"/>
+      <w:r>
+        <w:rPr>
+          <w:rFonts w:asciiTheme="minorHAnsi" w:hAnsiTheme="minorHAnsi" w:cstheme="minorHAnsi"/>
+        </w:rPr>
+        <w:t>___________</w:t>
       </w:r>
     </w:p>
     <w:p>
@@ -1627,7 +2193,21 @@
         <w:rPr>
           <w:rFonts w:asciiTheme="minorHAnsi" w:hAnsiTheme="minorHAnsi" w:cstheme="minorHAnsi"/>
         </w:rPr>
-        <w:t xml:space="preserve"> the robot counterclockwise ninety degrees?____________</w:t>
+        <w:t xml:space="preserve"> the robot counterclockwise ninety </w:t>
+      </w:r>
+      <w:proofErr w:type="gramStart"/>
+      <w:r>
+        <w:rPr>
+          <w:rFonts w:asciiTheme="minorHAnsi" w:hAnsiTheme="minorHAnsi" w:cstheme="minorHAnsi"/>
+        </w:rPr>
+        <w:t>degrees?_</w:t>
+      </w:r>
+      <w:proofErr w:type="gramEnd"/>
+      <w:r>
+        <w:rPr>
+          <w:rFonts w:asciiTheme="minorHAnsi" w:hAnsiTheme="minorHAnsi" w:cstheme="minorHAnsi"/>
+        </w:rPr>
+        <w:t>___________</w:t>
       </w:r>
     </w:p>
     <w:p>
@@ -1647,7 +2227,6 @@
         <w:rPr>
           <w:rFonts w:asciiTheme="minorHAnsi" w:hAnsiTheme="minorHAnsi" w:cstheme="minorHAnsi"/>
         </w:rPr>
-        <w:lastRenderedPageBreak/>
         <w:t>Are the clockwise and counterclockwise steps consistent? If not, why do you think that happens?</w:t>
       </w:r>
     </w:p>
@@ -1683,7 +2262,21 @@
         <w:rPr>
           <w:rFonts w:asciiTheme="minorHAnsi" w:hAnsiTheme="minorHAnsi" w:cstheme="minorHAnsi"/>
         </w:rPr>
-        <w:t xml:space="preserve"> the robot clockwise ninety degrees?____________</w:t>
+        <w:t xml:space="preserve"> the robot clockwise ninety </w:t>
+      </w:r>
+      <w:proofErr w:type="gramStart"/>
+      <w:r>
+        <w:rPr>
+          <w:rFonts w:asciiTheme="minorHAnsi" w:hAnsiTheme="minorHAnsi" w:cstheme="minorHAnsi"/>
+        </w:rPr>
+        <w:t>degrees?_</w:t>
+      </w:r>
+      <w:proofErr w:type="gramEnd"/>
+      <w:r>
+        <w:rPr>
+          <w:rFonts w:asciiTheme="minorHAnsi" w:hAnsiTheme="minorHAnsi" w:cstheme="minorHAnsi"/>
+        </w:rPr>
+        <w:t>___________</w:t>
       </w:r>
     </w:p>
     <w:p>
@@ -1718,7 +2311,21 @@
         <w:rPr>
           <w:rFonts w:asciiTheme="minorHAnsi" w:hAnsiTheme="minorHAnsi" w:cstheme="minorHAnsi"/>
         </w:rPr>
-        <w:t xml:space="preserve"> the robot counterclockwise ninety degrees?____________</w:t>
+        <w:t xml:space="preserve"> the robot counterclockwise ninety </w:t>
+      </w:r>
+      <w:proofErr w:type="gramStart"/>
+      <w:r>
+        <w:rPr>
+          <w:rFonts w:asciiTheme="minorHAnsi" w:hAnsiTheme="minorHAnsi" w:cstheme="minorHAnsi"/>
+        </w:rPr>
+        <w:t>degrees?_</w:t>
+      </w:r>
+      <w:proofErr w:type="gramEnd"/>
+      <w:r>
+        <w:rPr>
+          <w:rFonts w:asciiTheme="minorHAnsi" w:hAnsiTheme="minorHAnsi" w:cstheme="minorHAnsi"/>
+        </w:rPr>
+        <w:t>___________</w:t>
       </w:r>
     </w:p>
     <w:p>
@@ -1763,6 +2370,20 @@
     </w:p>
     <w:p>
       <w:pPr>
+        <w:spacing w:line="480" w:lineRule="auto"/>
+        <w:rPr>
+          <w:rFonts w:asciiTheme="minorHAnsi" w:hAnsiTheme="minorHAnsi" w:cstheme="minorHAnsi"/>
+        </w:rPr>
+      </w:pPr>
+      <w:r>
+        <w:rPr>
+          <w:rFonts w:asciiTheme="minorHAnsi" w:hAnsiTheme="minorHAnsi" w:cstheme="minorHAnsi"/>
+        </w:rPr>
+        <w:t>Diameter = 8.5 cm, circumference = 26.69 cm</w:t>
+      </w:r>
+    </w:p>
+    <w:p>
+      <w:pPr>
         <w:pStyle w:val="ListParagraph"/>
         <w:numPr>
           <w:ilvl w:val="0"/>
@@ -1783,6 +2404,62 @@
     </w:p>
     <w:p>
       <w:pPr>
+        <w:spacing w:line="480" w:lineRule="auto"/>
+        <w:rPr>
+          <w:rFonts w:asciiTheme="minorHAnsi" w:hAnsiTheme="minorHAnsi" w:cstheme="minorHAnsi"/>
+        </w:rPr>
+      </w:pPr>
+      <w:r>
+        <w:rPr>
+          <w:rFonts w:asciiTheme="minorHAnsi" w:hAnsiTheme="minorHAnsi" w:cstheme="minorHAnsi"/>
+        </w:rPr>
+        <w:t xml:space="preserve">Quarter = </w:t>
+      </w:r>
+    </w:p>
+    <w:p>
+      <w:pPr>
+        <w:spacing w:line="480" w:lineRule="auto"/>
+        <w:rPr>
+          <w:rFonts w:asciiTheme="minorHAnsi" w:hAnsiTheme="minorHAnsi" w:cstheme="minorHAnsi"/>
+        </w:rPr>
+      </w:pPr>
+      <w:r>
+        <w:rPr>
+          <w:rFonts w:asciiTheme="minorHAnsi" w:hAnsiTheme="minorHAnsi" w:cstheme="minorHAnsi"/>
+        </w:rPr>
+        <w:t xml:space="preserve">Half = </w:t>
+      </w:r>
+    </w:p>
+    <w:p>
+      <w:pPr>
+        <w:spacing w:line="480" w:lineRule="auto"/>
+        <w:rPr>
+          <w:rFonts w:asciiTheme="minorHAnsi" w:hAnsiTheme="minorHAnsi" w:cstheme="minorHAnsi"/>
+        </w:rPr>
+      </w:pPr>
+      <w:r>
+        <w:rPr>
+          <w:rFonts w:asciiTheme="minorHAnsi" w:hAnsiTheme="minorHAnsi" w:cstheme="minorHAnsi"/>
+        </w:rPr>
+        <w:t xml:space="preserve">Full = </w:t>
+      </w:r>
+    </w:p>
+    <w:p>
+      <w:pPr>
+        <w:spacing w:line="480" w:lineRule="auto"/>
+        <w:rPr>
+          <w:rFonts w:asciiTheme="minorHAnsi" w:hAnsiTheme="minorHAnsi" w:cstheme="minorHAnsi"/>
+        </w:rPr>
+      </w:pPr>
+      <w:r>
+        <w:rPr>
+          <w:rFonts w:asciiTheme="minorHAnsi" w:hAnsiTheme="minorHAnsi" w:cstheme="minorHAnsi"/>
+        </w:rPr>
+        <w:t xml:space="preserve">Two Full = </w:t>
+      </w:r>
+    </w:p>
+    <w:p>
+      <w:pPr>
         <w:pStyle w:val="ListParagraph"/>
         <w:numPr>
           <w:ilvl w:val="0"/>
@@ -1825,7 +2502,29 @@
         <w:rPr>
           <w:rFonts w:asciiTheme="minorHAnsi" w:hAnsiTheme="minorHAnsi" w:cstheme="minorHAnsi"/>
         </w:rPr>
-        <w:t>In the following space, describe how you designed the moveCircle() function with the flexibility of adjusting movement based upon the desired diameter.</w:t>
+        <w:t xml:space="preserve">In the following space, describe how you designed the </w:t>
+      </w:r>
+      <w:proofErr w:type="spellStart"/>
+      <w:proofErr w:type="gramStart"/>
+      <w:r>
+        <w:rPr>
+          <w:rFonts w:asciiTheme="minorHAnsi" w:hAnsiTheme="minorHAnsi" w:cstheme="minorHAnsi"/>
+        </w:rPr>
+        <w:t>moveCircle</w:t>
+      </w:r>
+      <w:proofErr w:type="spellEnd"/>
+      <w:r>
+        <w:rPr>
+          <w:rFonts w:asciiTheme="minorHAnsi" w:hAnsiTheme="minorHAnsi" w:cstheme="minorHAnsi"/>
+        </w:rPr>
+        <w:t>(</w:t>
+      </w:r>
+      <w:proofErr w:type="gramEnd"/>
+      <w:r>
+        <w:rPr>
+          <w:rFonts w:asciiTheme="minorHAnsi" w:hAnsiTheme="minorHAnsi" w:cstheme="minorHAnsi"/>
+        </w:rPr>
+        <w:t>) function with the flexibility of adjusting movement based upon the desired diameter.</w:t>
       </w:r>
     </w:p>
     <w:p>
@@ -1845,6 +2544,7 @@
         <w:rPr>
           <w:rFonts w:asciiTheme="minorHAnsi" w:hAnsiTheme="minorHAnsi" w:cstheme="minorHAnsi"/>
         </w:rPr>
+        <w:lastRenderedPageBreak/>
         <w:t>What is the diameter and circumference of the robot wheels? How did you use these in a formula to design the circle or turn function?</w:t>
       </w:r>
     </w:p>
@@ -1865,7 +2565,21 @@
         <w:rPr>
           <w:rFonts w:asciiTheme="minorHAnsi" w:hAnsiTheme="minorHAnsi" w:cstheme="minorHAnsi"/>
         </w:rPr>
-        <w:t>How did you modify the function to work for the figure eight?</w:t>
+        <w:t xml:space="preserve">How did you modify the function to work for </w:t>
+      </w:r>
+      <w:proofErr w:type="gramStart"/>
+      <w:r>
+        <w:rPr>
+          <w:rFonts w:asciiTheme="minorHAnsi" w:hAnsiTheme="minorHAnsi" w:cstheme="minorHAnsi"/>
+        </w:rPr>
+        <w:t>the figure</w:t>
+      </w:r>
+      <w:proofErr w:type="gramEnd"/>
+      <w:r>
+        <w:rPr>
+          <w:rFonts w:asciiTheme="minorHAnsi" w:hAnsiTheme="minorHAnsi" w:cstheme="minorHAnsi"/>
+        </w:rPr>
+        <w:t xml:space="preserve"> eight?</w:t>
       </w:r>
     </w:p>
     <w:p>
@@ -1895,17 +2609,27 @@
         </w:rPr>
         <w:t xml:space="preserve">In the following space, describe how you designed the </w:t>
       </w:r>
+      <w:proofErr w:type="spellStart"/>
+      <w:proofErr w:type="gramStart"/>
       <w:r>
         <w:rPr>
           <w:rFonts w:asciiTheme="minorHAnsi" w:hAnsiTheme="minorHAnsi" w:cstheme="minorHAnsi"/>
         </w:rPr>
         <w:t>GoToAngle</w:t>
       </w:r>
-      <w:r>
-        <w:rPr>
-          <w:rFonts w:asciiTheme="minorHAnsi" w:hAnsiTheme="minorHAnsi" w:cstheme="minorHAnsi"/>
-        </w:rPr>
-        <w:t xml:space="preserve">() function with the flexibility of adjusting movement based upon the desired </w:t>
+      <w:proofErr w:type="spellEnd"/>
+      <w:r>
+        <w:rPr>
+          <w:rFonts w:asciiTheme="minorHAnsi" w:hAnsiTheme="minorHAnsi" w:cstheme="minorHAnsi"/>
+        </w:rPr>
+        <w:t>(</w:t>
+      </w:r>
+      <w:proofErr w:type="gramEnd"/>
+      <w:r>
+        <w:rPr>
+          <w:rFonts w:asciiTheme="minorHAnsi" w:hAnsiTheme="minorHAnsi" w:cstheme="minorHAnsi"/>
+        </w:rPr>
+        <w:t xml:space="preserve">) function with the flexibility of adjusting movement based upon the desired </w:t>
       </w:r>
       <w:r>
         <w:rPr>
@@ -1985,7 +2709,29 @@
         <w:rPr>
           <w:rFonts w:asciiTheme="minorHAnsi" w:hAnsiTheme="minorHAnsi" w:cstheme="minorHAnsi"/>
         </w:rPr>
-        <w:t xml:space="preserve">In the following space, describe how you designed the GoToGoal() function with the flexibility of adjusting movement based upon the desired </w:t>
+        <w:t xml:space="preserve">In the following space, describe how you designed the </w:t>
+      </w:r>
+      <w:proofErr w:type="spellStart"/>
+      <w:proofErr w:type="gramStart"/>
+      <w:r>
+        <w:rPr>
+          <w:rFonts w:asciiTheme="minorHAnsi" w:hAnsiTheme="minorHAnsi" w:cstheme="minorHAnsi"/>
+        </w:rPr>
+        <w:t>GoToGoal</w:t>
+      </w:r>
+      <w:proofErr w:type="spellEnd"/>
+      <w:r>
+        <w:rPr>
+          <w:rFonts w:asciiTheme="minorHAnsi" w:hAnsiTheme="minorHAnsi" w:cstheme="minorHAnsi"/>
+        </w:rPr>
+        <w:t>(</w:t>
+      </w:r>
+      <w:proofErr w:type="gramEnd"/>
+      <w:r>
+        <w:rPr>
+          <w:rFonts w:asciiTheme="minorHAnsi" w:hAnsiTheme="minorHAnsi" w:cstheme="minorHAnsi"/>
+        </w:rPr>
+        <w:t xml:space="preserve">) function with the flexibility of adjusting movement based upon the desired </w:t>
       </w:r>
       <w:r>
         <w:rPr>
@@ -2037,7 +2783,6 @@
         <w:rPr>
           <w:rFonts w:asciiTheme="minorHAnsi" w:hAnsiTheme="minorHAnsi" w:cstheme="minorHAnsi"/>
         </w:rPr>
-        <w:lastRenderedPageBreak/>
         <w:t>What type of accuracy/error did you have in the go-to-goal behavior?</w:t>
       </w:r>
     </w:p>
@@ -2086,7 +2831,15 @@
         <w:pStyle w:val="Heading2"/>
       </w:pPr>
       <w:r>
-        <w:t>Part 10 – Square Path -  DEMO DUE IN ONE WEEK</w:t>
+        <w:t xml:space="preserve">Part 10 – Square Path </w:t>
+      </w:r>
+      <w:proofErr w:type="gramStart"/>
+      <w:r>
+        <w:t>-  DEMO</w:t>
+      </w:r>
+      <w:proofErr w:type="gramEnd"/>
+      <w:r>
+        <w:t xml:space="preserve"> DUE IN ONE WEEK</w:t>
       </w:r>
     </w:p>
     <w:p>
@@ -2102,6 +2855,8 @@
         </w:rPr>
         <w:t xml:space="preserve">In the following space, describe how you designed the </w:t>
       </w:r>
+      <w:proofErr w:type="spellStart"/>
+      <w:proofErr w:type="gramStart"/>
       <w:r>
         <w:rPr>
           <w:rFonts w:asciiTheme="minorHAnsi" w:hAnsiTheme="minorHAnsi" w:cstheme="minorHAnsi"/>
@@ -2112,7 +2867,21 @@
         <w:rPr>
           <w:rFonts w:asciiTheme="minorHAnsi" w:hAnsiTheme="minorHAnsi" w:cstheme="minorHAnsi"/>
         </w:rPr>
-        <w:t>Square() function with the flexibility of adjusting movement based upon the desired diameter.</w:t>
+        <w:t>Square</w:t>
+      </w:r>
+      <w:proofErr w:type="spellEnd"/>
+      <w:r>
+        <w:rPr>
+          <w:rFonts w:asciiTheme="minorHAnsi" w:hAnsiTheme="minorHAnsi" w:cstheme="minorHAnsi"/>
+        </w:rPr>
+        <w:t>(</w:t>
+      </w:r>
+      <w:proofErr w:type="gramEnd"/>
+      <w:r>
+        <w:rPr>
+          <w:rFonts w:asciiTheme="minorHAnsi" w:hAnsiTheme="minorHAnsi" w:cstheme="minorHAnsi"/>
+        </w:rPr>
+        <w:t>) function with the flexibility of adjusting movement based upon the desired diameter.</w:t>
       </w:r>
     </w:p>
     <w:p>
@@ -2147,7 +2916,21 @@
         <w:rPr>
           <w:rFonts w:asciiTheme="minorHAnsi" w:hAnsiTheme="minorHAnsi" w:cstheme="minorHAnsi"/>
         </w:rPr>
-        <w:t>Describe the method, pseudocode, flow chart, or state diagram. Discuss the reality with the theory and software design plan. What was similar? What was different?</w:t>
+        <w:t xml:space="preserve">Describe the method, pseudocode, flow chart, or state diagram. Discuss the reality with the theory and software design plan. What was similar? What was </w:t>
+      </w:r>
+      <w:proofErr w:type="gramStart"/>
+      <w:r>
+        <w:rPr>
+          <w:rFonts w:asciiTheme="minorHAnsi" w:hAnsiTheme="minorHAnsi" w:cstheme="minorHAnsi"/>
+        </w:rPr>
+        <w:t>different</w:t>
+      </w:r>
+      <w:proofErr w:type="gramEnd"/>
+      <w:r>
+        <w:rPr>
+          <w:rFonts w:asciiTheme="minorHAnsi" w:hAnsiTheme="minorHAnsi" w:cstheme="minorHAnsi"/>
+        </w:rPr>
+        <w:t>?</w:t>
       </w:r>
       <w:r>
         <w:rPr>
@@ -2193,7 +2976,21 @@
         <w:rPr>
           <w:rFonts w:asciiTheme="minorHAnsi" w:hAnsiTheme="minorHAnsi" w:cstheme="minorHAnsi"/>
         </w:rPr>
-        <w:t xml:space="preserve">What are some sources of the odometry error? </w:t>
+        <w:t xml:space="preserve">What are some sources of </w:t>
+      </w:r>
+      <w:proofErr w:type="gramStart"/>
+      <w:r>
+        <w:rPr>
+          <w:rFonts w:asciiTheme="minorHAnsi" w:hAnsiTheme="minorHAnsi" w:cstheme="minorHAnsi"/>
+        </w:rPr>
+        <w:t>the odometry</w:t>
+      </w:r>
+      <w:proofErr w:type="gramEnd"/>
+      <w:r>
+        <w:rPr>
+          <w:rFonts w:asciiTheme="minorHAnsi" w:hAnsiTheme="minorHAnsi" w:cstheme="minorHAnsi"/>
+        </w:rPr>
+        <w:t xml:space="preserve"> error? </w:t>
       </w:r>
     </w:p>
     <w:p>
@@ -2213,7 +3010,21 @@
         <w:rPr>
           <w:rFonts w:asciiTheme="minorHAnsi" w:hAnsiTheme="minorHAnsi" w:cstheme="minorHAnsi"/>
         </w:rPr>
-        <w:t>How could you correct for this error?</w:t>
+        <w:t xml:space="preserve">How could you </w:t>
+      </w:r>
+      <w:proofErr w:type="gramStart"/>
+      <w:r>
+        <w:rPr>
+          <w:rFonts w:asciiTheme="minorHAnsi" w:hAnsiTheme="minorHAnsi" w:cstheme="minorHAnsi"/>
+        </w:rPr>
+        <w:t>correct for</w:t>
+      </w:r>
+      <w:proofErr w:type="gramEnd"/>
+      <w:r>
+        <w:rPr>
+          <w:rFonts w:asciiTheme="minorHAnsi" w:hAnsiTheme="minorHAnsi" w:cstheme="minorHAnsi"/>
+        </w:rPr>
+        <w:t xml:space="preserve"> this error?</w:t>
       </w:r>
     </w:p>
     <w:p>
@@ -2233,6 +3044,7 @@
         <w:rPr>
           <w:rFonts w:asciiTheme="minorHAnsi" w:hAnsiTheme="minorHAnsi" w:cstheme="minorHAnsi"/>
         </w:rPr>
+        <w:lastRenderedPageBreak/>
         <w:t>Describe how you can use a proportional controller to move the robot a given distance and correct for odometry error. Hint: You will need sensor feedback where the input is steps or distance.</w:t>
       </w:r>
     </w:p>
@@ -2253,14 +3065,45 @@
         <w:rPr>
           <w:rFonts w:asciiTheme="minorHAnsi" w:hAnsiTheme="minorHAnsi" w:cstheme="minorHAnsi"/>
         </w:rPr>
-        <w:t>How could you improve the three motions (move</w:t>
+        <w:t>How could you improve the three motions (</w:t>
+      </w:r>
+      <w:proofErr w:type="spellStart"/>
+      <w:r>
+        <w:rPr>
+          <w:rFonts w:asciiTheme="minorHAnsi" w:hAnsiTheme="minorHAnsi" w:cstheme="minorHAnsi"/>
+        </w:rPr>
+        <w:t>move</w:t>
       </w:r>
       <w:r>
         <w:rPr>
           <w:rFonts w:asciiTheme="minorHAnsi" w:hAnsiTheme="minorHAnsi" w:cstheme="minorHAnsi"/>
           <w:i/>
         </w:rPr>
-        <w:t>Square, moveCircle, moveFigure8</w:t>
+        <w:t>Square</w:t>
+      </w:r>
+      <w:proofErr w:type="spellEnd"/>
+      <w:r>
+        <w:rPr>
+          <w:rFonts w:asciiTheme="minorHAnsi" w:hAnsiTheme="minorHAnsi" w:cstheme="minorHAnsi"/>
+          <w:i/>
+        </w:rPr>
+        <w:t xml:space="preserve">, </w:t>
+      </w:r>
+      <w:proofErr w:type="spellStart"/>
+      <w:r>
+        <w:rPr>
+          <w:rFonts w:asciiTheme="minorHAnsi" w:hAnsiTheme="minorHAnsi" w:cstheme="minorHAnsi"/>
+          <w:i/>
+        </w:rPr>
+        <w:t>moveCircle</w:t>
+      </w:r>
+      <w:proofErr w:type="spellEnd"/>
+      <w:r>
+        <w:rPr>
+          <w:rFonts w:asciiTheme="minorHAnsi" w:hAnsiTheme="minorHAnsi" w:cstheme="minorHAnsi"/>
+          <w:i/>
+        </w:rPr>
+        <w:t>, moveFigure8</w:t>
       </w:r>
       <w:r>
         <w:rPr>
@@ -2308,7 +3151,7 @@
 </file>
 
 <file path=word/endnotes.xml><?xml version="1.0" encoding="utf-8"?>
-<w:endnotes xmlns:wpc="http://schemas.microsoft.com/office/word/2010/wordprocessingCanvas" xmlns:cx="http://schemas.microsoft.com/office/drawing/2014/chartex" xmlns:cx1="http://schemas.microsoft.com/office/drawing/2015/9/8/chartex" xmlns:cx2="http://schemas.microsoft.com/office/drawing/2015/10/21/chartex" xmlns:cx3="http://schemas.microsoft.com/office/drawing/2016/5/9/chartex" xmlns:cx4="http://schemas.microsoft.com/office/drawing/2016/5/10/chartex" xmlns:cx5="http://schemas.microsoft.com/office/drawing/2016/5/11/chartex" xmlns:cx6="http://schemas.microsoft.com/office/drawing/2016/5/12/chartex" xmlns:cx7="http://schemas.microsoft.com/office/drawing/2016/5/13/chartex" xmlns:cx8="http://schemas.microsoft.com/office/drawing/2016/5/14/chartex" xmlns:mc="http://schemas.openxmlformats.org/markup-compatibility/2006" xmlns:aink="http://schemas.microsoft.com/office/drawing/2016/ink" xmlns:am3d="http://schemas.microsoft.com/office/drawing/2017/model3d" xmlns:o="urn:schemas-microsoft-com:office:office" xmlns:oel="http://schemas.microsoft.com/office/2019/extlst" xmlns:r="http://schemas.openxmlformats.org/officeDocument/2006/relationships" xmlns:m="http://schemas.openxmlformats.org/officeDocument/2006/math" xmlns:v="urn:schemas-microsoft-com:vml" xmlns:wp14="http://schemas.microsoft.com/office/word/2010/wordprocessingDrawing" xmlns:wp="http://schemas.openxmlformats.org/drawingml/2006/wordprocessingDrawing" xmlns:w10="urn:schemas-microsoft-com:office:word" xmlns:w="http://schemas.openxmlformats.org/wordprocessingml/2006/main" xmlns:w14="http://schemas.microsoft.com/office/word/2010/wordml" xmlns:w15="http://schemas.microsoft.com/office/word/2012/wordml" xmlns:w16cex="http://schemas.microsoft.com/office/word/2018/wordml/cex" xmlns:w16cid="http://schemas.microsoft.com/office/word/2016/wordml/cid" xmlns:w16="http://schemas.microsoft.com/office/word/2018/wordml" xmlns:w16sdtdh="http://schemas.microsoft.com/office/word/2020/wordml/sdtdatahash" xmlns:w16se="http://schemas.microsoft.com/office/word/2015/wordml/symex" xmlns:wpg="http://schemas.microsoft.com/office/word/2010/wordprocessingGroup" xmlns:wpi="http://schemas.microsoft.com/office/word/2010/wordprocessingInk" xmlns:wne="http://schemas.microsoft.com/office/word/2006/wordml" xmlns:wps="http://schemas.microsoft.com/office/word/2010/wordprocessingShape" mc:Ignorable="w14 w15 w16se w16cid w16 w16cex w16sdtdh wp14">
+<w:endnotes xmlns:wpc="http://schemas.microsoft.com/office/word/2010/wordprocessingCanvas" xmlns:cx="http://schemas.microsoft.com/office/drawing/2014/chartex" xmlns:cx1="http://schemas.microsoft.com/office/drawing/2015/9/8/chartex" xmlns:cx2="http://schemas.microsoft.com/office/drawing/2015/10/21/chartex" xmlns:cx3="http://schemas.microsoft.com/office/drawing/2016/5/9/chartex" xmlns:cx4="http://schemas.microsoft.com/office/drawing/2016/5/10/chartex" xmlns:cx5="http://schemas.microsoft.com/office/drawing/2016/5/11/chartex" xmlns:cx6="http://schemas.microsoft.com/office/drawing/2016/5/12/chartex" xmlns:cx7="http://schemas.microsoft.com/office/drawing/2016/5/13/chartex" xmlns:cx8="http://schemas.microsoft.com/office/drawing/2016/5/14/chartex" xmlns:mc="http://schemas.openxmlformats.org/markup-compatibility/2006" xmlns:aink="http://schemas.microsoft.com/office/drawing/2016/ink" xmlns:am3d="http://schemas.microsoft.com/office/drawing/2017/model3d" xmlns:o="urn:schemas-microsoft-com:office:office" xmlns:oel="http://schemas.microsoft.com/office/2019/extlst" xmlns:r="http://schemas.openxmlformats.org/officeDocument/2006/relationships" xmlns:m="http://schemas.openxmlformats.org/officeDocument/2006/math" xmlns:v="urn:schemas-microsoft-com:vml" xmlns:wp14="http://schemas.microsoft.com/office/word/2010/wordprocessingDrawing" xmlns:wp="http://schemas.openxmlformats.org/drawingml/2006/wordprocessingDrawing" xmlns:w10="urn:schemas-microsoft-com:office:word" xmlns:w="http://schemas.openxmlformats.org/wordprocessingml/2006/main" xmlns:w14="http://schemas.microsoft.com/office/word/2010/wordml" xmlns:w15="http://schemas.microsoft.com/office/word/2012/wordml" xmlns:w16cex="http://schemas.microsoft.com/office/word/2018/wordml/cex" xmlns:w16cid="http://schemas.microsoft.com/office/word/2016/wordml/cid" xmlns:w16="http://schemas.microsoft.com/office/word/2018/wordml" xmlns:w16du="http://schemas.microsoft.com/office/word/2023/wordml/word16du" xmlns:w16sdtdh="http://schemas.microsoft.com/office/word/2020/wordml/sdtdatahash" xmlns:w16se="http://schemas.microsoft.com/office/word/2015/wordml/symex" xmlns:wpg="http://schemas.microsoft.com/office/word/2010/wordprocessingGroup" xmlns:wpi="http://schemas.microsoft.com/office/word/2010/wordprocessingInk" xmlns:wne="http://schemas.microsoft.com/office/word/2006/wordml" xmlns:wps="http://schemas.microsoft.com/office/word/2010/wordprocessingShape" mc:Ignorable="w14 w15 w16se w16cid w16 w16cex w16sdtdh w16du wp14">
   <w:endnote w:type="separator" w:id="-1">
     <w:p>
       <w:r>
@@ -2327,7 +3170,7 @@
 </file>
 
 <file path=word/footer1.xml><?xml version="1.0" encoding="utf-8"?>
-<w:ftr xmlns:wpc="http://schemas.microsoft.com/office/word/2010/wordprocessingCanvas" xmlns:cx="http://schemas.microsoft.com/office/drawing/2014/chartex" xmlns:cx1="http://schemas.microsoft.com/office/drawing/2015/9/8/chartex" xmlns:cx2="http://schemas.microsoft.com/office/drawing/2015/10/21/chartex" xmlns:cx3="http://schemas.microsoft.com/office/drawing/2016/5/9/chartex" xmlns:cx4="http://schemas.microsoft.com/office/drawing/2016/5/10/chartex" xmlns:cx5="http://schemas.microsoft.com/office/drawing/2016/5/11/chartex" xmlns:cx6="http://schemas.microsoft.com/office/drawing/2016/5/12/chartex" xmlns:cx7="http://schemas.microsoft.com/office/drawing/2016/5/13/chartex" xmlns:cx8="http://schemas.microsoft.com/office/drawing/2016/5/14/chartex" xmlns:mc="http://schemas.openxmlformats.org/markup-compatibility/2006" xmlns:aink="http://schemas.microsoft.com/office/drawing/2016/ink" xmlns:am3d="http://schemas.microsoft.com/office/drawing/2017/model3d" xmlns:o="urn:schemas-microsoft-com:office:office" xmlns:oel="http://schemas.microsoft.com/office/2019/extlst" xmlns:r="http://schemas.openxmlformats.org/officeDocument/2006/relationships" xmlns:m="http://schemas.openxmlformats.org/officeDocument/2006/math" xmlns:v="urn:schemas-microsoft-com:vml" xmlns:wp14="http://schemas.microsoft.com/office/word/2010/wordprocessingDrawing" xmlns:wp="http://schemas.openxmlformats.org/drawingml/2006/wordprocessingDrawing" xmlns:w10="urn:schemas-microsoft-com:office:word" xmlns:w="http://schemas.openxmlformats.org/wordprocessingml/2006/main" xmlns:w14="http://schemas.microsoft.com/office/word/2010/wordml" xmlns:w15="http://schemas.microsoft.com/office/word/2012/wordml" xmlns:w16cex="http://schemas.microsoft.com/office/word/2018/wordml/cex" xmlns:w16cid="http://schemas.microsoft.com/office/word/2016/wordml/cid" xmlns:w16="http://schemas.microsoft.com/office/word/2018/wordml" xmlns:w16sdtdh="http://schemas.microsoft.com/office/word/2020/wordml/sdtdatahash" xmlns:w16se="http://schemas.microsoft.com/office/word/2015/wordml/symex" xmlns:wpg="http://schemas.microsoft.com/office/word/2010/wordprocessingGroup" xmlns:wpi="http://schemas.microsoft.com/office/word/2010/wordprocessingInk" xmlns:wne="http://schemas.microsoft.com/office/word/2006/wordml" xmlns:wps="http://schemas.microsoft.com/office/word/2010/wordprocessingShape" mc:Ignorable="w14 w15 w16se w16cid w16 w16cex w16sdtdh wp14">
+<w:ftr xmlns:wpc="http://schemas.microsoft.com/office/word/2010/wordprocessingCanvas" xmlns:cx="http://schemas.microsoft.com/office/drawing/2014/chartex" xmlns:cx1="http://schemas.microsoft.com/office/drawing/2015/9/8/chartex" xmlns:cx2="http://schemas.microsoft.com/office/drawing/2015/10/21/chartex" xmlns:cx3="http://schemas.microsoft.com/office/drawing/2016/5/9/chartex" xmlns:cx4="http://schemas.microsoft.com/office/drawing/2016/5/10/chartex" xmlns:cx5="http://schemas.microsoft.com/office/drawing/2016/5/11/chartex" xmlns:cx6="http://schemas.microsoft.com/office/drawing/2016/5/12/chartex" xmlns:cx7="http://schemas.microsoft.com/office/drawing/2016/5/13/chartex" xmlns:cx8="http://schemas.microsoft.com/office/drawing/2016/5/14/chartex" xmlns:mc="http://schemas.openxmlformats.org/markup-compatibility/2006" xmlns:aink="http://schemas.microsoft.com/office/drawing/2016/ink" xmlns:am3d="http://schemas.microsoft.com/office/drawing/2017/model3d" xmlns:o="urn:schemas-microsoft-com:office:office" xmlns:oel="http://schemas.microsoft.com/office/2019/extlst" xmlns:r="http://schemas.openxmlformats.org/officeDocument/2006/relationships" xmlns:m="http://schemas.openxmlformats.org/officeDocument/2006/math" xmlns:v="urn:schemas-microsoft-com:vml" xmlns:wp14="http://schemas.microsoft.com/office/word/2010/wordprocessingDrawing" xmlns:wp="http://schemas.openxmlformats.org/drawingml/2006/wordprocessingDrawing" xmlns:w10="urn:schemas-microsoft-com:office:word" xmlns:w="http://schemas.openxmlformats.org/wordprocessingml/2006/main" xmlns:w14="http://schemas.microsoft.com/office/word/2010/wordml" xmlns:w15="http://schemas.microsoft.com/office/word/2012/wordml" xmlns:w16cex="http://schemas.microsoft.com/office/word/2018/wordml/cex" xmlns:w16cid="http://schemas.microsoft.com/office/word/2016/wordml/cid" xmlns:w16="http://schemas.microsoft.com/office/word/2018/wordml" xmlns:w16du="http://schemas.microsoft.com/office/word/2023/wordml/word16du" xmlns:w16sdtdh="http://schemas.microsoft.com/office/word/2020/wordml/sdtdatahash" xmlns:w16se="http://schemas.microsoft.com/office/word/2015/wordml/symex" xmlns:wpg="http://schemas.microsoft.com/office/word/2010/wordprocessingGroup" xmlns:wpi="http://schemas.microsoft.com/office/word/2010/wordprocessingInk" xmlns:wne="http://schemas.microsoft.com/office/word/2006/wordml" xmlns:wps="http://schemas.microsoft.com/office/word/2010/wordprocessingShape" mc:Ignorable="w14 w15 w16se w16cid w16 w16cex w16sdtdh w16du wp14">
   <w:p>
     <w:pPr>
       <w:pStyle w:val="Footer"/>
@@ -2502,7 +3345,7 @@
 </file>
 
 <file path=word/footnotes.xml><?xml version="1.0" encoding="utf-8"?>
-<w:footnotes xmlns:wpc="http://schemas.microsoft.com/office/word/2010/wordprocessingCanvas" xmlns:cx="http://schemas.microsoft.com/office/drawing/2014/chartex" xmlns:cx1="http://schemas.microsoft.com/office/drawing/2015/9/8/chartex" xmlns:cx2="http://schemas.microsoft.com/office/drawing/2015/10/21/chartex" xmlns:cx3="http://schemas.microsoft.com/office/drawing/2016/5/9/chartex" xmlns:cx4="http://schemas.microsoft.com/office/drawing/2016/5/10/chartex" xmlns:cx5="http://schemas.microsoft.com/office/drawing/2016/5/11/chartex" xmlns:cx6="http://schemas.microsoft.com/office/drawing/2016/5/12/chartex" xmlns:cx7="http://schemas.microsoft.com/office/drawing/2016/5/13/chartex" xmlns:cx8="http://schemas.microsoft.com/office/drawing/2016/5/14/chartex" xmlns:mc="http://schemas.openxmlformats.org/markup-compatibility/2006" xmlns:aink="http://schemas.microsoft.com/office/drawing/2016/ink" xmlns:am3d="http://schemas.microsoft.com/office/drawing/2017/model3d" xmlns:o="urn:schemas-microsoft-com:office:office" xmlns:oel="http://schemas.microsoft.com/office/2019/extlst" xmlns:r="http://schemas.openxmlformats.org/officeDocument/2006/relationships" xmlns:m="http://schemas.openxmlformats.org/officeDocument/2006/math" xmlns:v="urn:schemas-microsoft-com:vml" xmlns:wp14="http://schemas.microsoft.com/office/word/2010/wordprocessingDrawing" xmlns:wp="http://schemas.openxmlformats.org/drawingml/2006/wordprocessingDrawing" xmlns:w10="urn:schemas-microsoft-com:office:word" xmlns:w="http://schemas.openxmlformats.org/wordprocessingml/2006/main" xmlns:w14="http://schemas.microsoft.com/office/word/2010/wordml" xmlns:w15="http://schemas.microsoft.com/office/word/2012/wordml" xmlns:w16cex="http://schemas.microsoft.com/office/word/2018/wordml/cex" xmlns:w16cid="http://schemas.microsoft.com/office/word/2016/wordml/cid" xmlns:w16="http://schemas.microsoft.com/office/word/2018/wordml" xmlns:w16sdtdh="http://schemas.microsoft.com/office/word/2020/wordml/sdtdatahash" xmlns:w16se="http://schemas.microsoft.com/office/word/2015/wordml/symex" xmlns:wpg="http://schemas.microsoft.com/office/word/2010/wordprocessingGroup" xmlns:wpi="http://schemas.microsoft.com/office/word/2010/wordprocessingInk" xmlns:wne="http://schemas.microsoft.com/office/word/2006/wordml" xmlns:wps="http://schemas.microsoft.com/office/word/2010/wordprocessingShape" mc:Ignorable="w14 w15 w16se w16cid w16 w16cex w16sdtdh wp14">
+<w:footnotes xmlns:wpc="http://schemas.microsoft.com/office/word/2010/wordprocessingCanvas" xmlns:cx="http://schemas.microsoft.com/office/drawing/2014/chartex" xmlns:cx1="http://schemas.microsoft.com/office/drawing/2015/9/8/chartex" xmlns:cx2="http://schemas.microsoft.com/office/drawing/2015/10/21/chartex" xmlns:cx3="http://schemas.microsoft.com/office/drawing/2016/5/9/chartex" xmlns:cx4="http://schemas.microsoft.com/office/drawing/2016/5/10/chartex" xmlns:cx5="http://schemas.microsoft.com/office/drawing/2016/5/11/chartex" xmlns:cx6="http://schemas.microsoft.com/office/drawing/2016/5/12/chartex" xmlns:cx7="http://schemas.microsoft.com/office/drawing/2016/5/13/chartex" xmlns:cx8="http://schemas.microsoft.com/office/drawing/2016/5/14/chartex" xmlns:mc="http://schemas.openxmlformats.org/markup-compatibility/2006" xmlns:aink="http://schemas.microsoft.com/office/drawing/2016/ink" xmlns:am3d="http://schemas.microsoft.com/office/drawing/2017/model3d" xmlns:o="urn:schemas-microsoft-com:office:office" xmlns:oel="http://schemas.microsoft.com/office/2019/extlst" xmlns:r="http://schemas.openxmlformats.org/officeDocument/2006/relationships" xmlns:m="http://schemas.openxmlformats.org/officeDocument/2006/math" xmlns:v="urn:schemas-microsoft-com:vml" xmlns:wp14="http://schemas.microsoft.com/office/word/2010/wordprocessingDrawing" xmlns:wp="http://schemas.openxmlformats.org/drawingml/2006/wordprocessingDrawing" xmlns:w10="urn:schemas-microsoft-com:office:word" xmlns:w="http://schemas.openxmlformats.org/wordprocessingml/2006/main" xmlns:w14="http://schemas.microsoft.com/office/word/2010/wordml" xmlns:w15="http://schemas.microsoft.com/office/word/2012/wordml" xmlns:w16cex="http://schemas.microsoft.com/office/word/2018/wordml/cex" xmlns:w16cid="http://schemas.microsoft.com/office/word/2016/wordml/cid" xmlns:w16="http://schemas.microsoft.com/office/word/2018/wordml" xmlns:w16du="http://schemas.microsoft.com/office/word/2023/wordml/word16du" xmlns:w16sdtdh="http://schemas.microsoft.com/office/word/2020/wordml/sdtdatahash" xmlns:w16se="http://schemas.microsoft.com/office/word/2015/wordml/symex" xmlns:wpg="http://schemas.microsoft.com/office/word/2010/wordprocessingGroup" xmlns:wpi="http://schemas.microsoft.com/office/word/2010/wordprocessingInk" xmlns:wne="http://schemas.microsoft.com/office/word/2006/wordml" xmlns:wps="http://schemas.microsoft.com/office/word/2010/wordprocessingShape" mc:Ignorable="w14 w15 w16se w16cid w16 w16cex w16sdtdh w16du wp14">
   <w:footnote w:type="separator" w:id="-1">
     <w:p>
       <w:r>
@@ -2521,7 +3364,7 @@
 </file>
 
 <file path=word/header1.xml><?xml version="1.0" encoding="utf-8"?>
-<w:hdr xmlns:wpc="http://schemas.microsoft.com/office/word/2010/wordprocessingCanvas" xmlns:cx="http://schemas.microsoft.com/office/drawing/2014/chartex" xmlns:cx1="http://schemas.microsoft.com/office/drawing/2015/9/8/chartex" xmlns:cx2="http://schemas.microsoft.com/office/drawing/2015/10/21/chartex" xmlns:cx3="http://schemas.microsoft.com/office/drawing/2016/5/9/chartex" xmlns:cx4="http://schemas.microsoft.com/office/drawing/2016/5/10/chartex" xmlns:cx5="http://schemas.microsoft.com/office/drawing/2016/5/11/chartex" xmlns:cx6="http://schemas.microsoft.com/office/drawing/2016/5/12/chartex" xmlns:cx7="http://schemas.microsoft.com/office/drawing/2016/5/13/chartex" xmlns:cx8="http://schemas.microsoft.com/office/drawing/2016/5/14/chartex" xmlns:mc="http://schemas.openxmlformats.org/markup-compatibility/2006" xmlns:aink="http://schemas.microsoft.com/office/drawing/2016/ink" xmlns:am3d="http://schemas.microsoft.com/office/drawing/2017/model3d" xmlns:o="urn:schemas-microsoft-com:office:office" xmlns:oel="http://schemas.microsoft.com/office/2019/extlst" xmlns:r="http://schemas.openxmlformats.org/officeDocument/2006/relationships" xmlns:m="http://schemas.openxmlformats.org/officeDocument/2006/math" xmlns:v="urn:schemas-microsoft-com:vml" xmlns:wp14="http://schemas.microsoft.com/office/word/2010/wordprocessingDrawing" xmlns:wp="http://schemas.openxmlformats.org/drawingml/2006/wordprocessingDrawing" xmlns:w10="urn:schemas-microsoft-com:office:word" xmlns:w="http://schemas.openxmlformats.org/wordprocessingml/2006/main" xmlns:w14="http://schemas.microsoft.com/office/word/2010/wordml" xmlns:w15="http://schemas.microsoft.com/office/word/2012/wordml" xmlns:w16cex="http://schemas.microsoft.com/office/word/2018/wordml/cex" xmlns:w16cid="http://schemas.microsoft.com/office/word/2016/wordml/cid" xmlns:w16="http://schemas.microsoft.com/office/word/2018/wordml" xmlns:w16sdtdh="http://schemas.microsoft.com/office/word/2020/wordml/sdtdatahash" xmlns:w16se="http://schemas.microsoft.com/office/word/2015/wordml/symex" xmlns:wpg="http://schemas.microsoft.com/office/word/2010/wordprocessingGroup" xmlns:wpi="http://schemas.microsoft.com/office/word/2010/wordprocessingInk" xmlns:wne="http://schemas.microsoft.com/office/word/2006/wordml" xmlns:wps="http://schemas.microsoft.com/office/word/2010/wordprocessingShape" mc:Ignorable="w14 w15 w16se w16cid w16 w16cex w16sdtdh wp14">
+<w:hdr xmlns:wpc="http://schemas.microsoft.com/office/word/2010/wordprocessingCanvas" xmlns:cx="http://schemas.microsoft.com/office/drawing/2014/chartex" xmlns:cx1="http://schemas.microsoft.com/office/drawing/2015/9/8/chartex" xmlns:cx2="http://schemas.microsoft.com/office/drawing/2015/10/21/chartex" xmlns:cx3="http://schemas.microsoft.com/office/drawing/2016/5/9/chartex" xmlns:cx4="http://schemas.microsoft.com/office/drawing/2016/5/10/chartex" xmlns:cx5="http://schemas.microsoft.com/office/drawing/2016/5/11/chartex" xmlns:cx6="http://schemas.microsoft.com/office/drawing/2016/5/12/chartex" xmlns:cx7="http://schemas.microsoft.com/office/drawing/2016/5/13/chartex" xmlns:cx8="http://schemas.microsoft.com/office/drawing/2016/5/14/chartex" xmlns:mc="http://schemas.openxmlformats.org/markup-compatibility/2006" xmlns:aink="http://schemas.microsoft.com/office/drawing/2016/ink" xmlns:am3d="http://schemas.microsoft.com/office/drawing/2017/model3d" xmlns:o="urn:schemas-microsoft-com:office:office" xmlns:oel="http://schemas.microsoft.com/office/2019/extlst" xmlns:r="http://schemas.openxmlformats.org/officeDocument/2006/relationships" xmlns:m="http://schemas.openxmlformats.org/officeDocument/2006/math" xmlns:v="urn:schemas-microsoft-com:vml" xmlns:wp14="http://schemas.microsoft.com/office/word/2010/wordprocessingDrawing" xmlns:wp="http://schemas.openxmlformats.org/drawingml/2006/wordprocessingDrawing" xmlns:w10="urn:schemas-microsoft-com:office:word" xmlns:w="http://schemas.openxmlformats.org/wordprocessingml/2006/main" xmlns:w14="http://schemas.microsoft.com/office/word/2010/wordml" xmlns:w15="http://schemas.microsoft.com/office/word/2012/wordml" xmlns:w16cex="http://schemas.microsoft.com/office/word/2018/wordml/cex" xmlns:w16cid="http://schemas.microsoft.com/office/word/2016/wordml/cid" xmlns:w16="http://schemas.microsoft.com/office/word/2018/wordml" xmlns:w16du="http://schemas.microsoft.com/office/word/2023/wordml/word16du" xmlns:w16sdtdh="http://schemas.microsoft.com/office/word/2020/wordml/sdtdatahash" xmlns:w16se="http://schemas.microsoft.com/office/word/2015/wordml/symex" xmlns:wpg="http://schemas.microsoft.com/office/word/2010/wordprocessingGroup" xmlns:wpi="http://schemas.microsoft.com/office/word/2010/wordprocessingInk" xmlns:wne="http://schemas.microsoft.com/office/word/2006/wordml" xmlns:wps="http://schemas.microsoft.com/office/word/2010/wordprocessingShape" mc:Ignorable="w14 w15 w16se w16cid w16 w16cex w16sdtdh w16du wp14">
   <w:p>
     <w:pPr>
       <w:pStyle w:val="Header"/>
@@ -2812,7 +3655,7 @@
 </file>
 
 <file path=word/numbering.xml><?xml version="1.0" encoding="utf-8"?>
-<w:numbering xmlns:wpc="http://schemas.microsoft.com/office/word/2010/wordprocessingCanvas" xmlns:cx="http://schemas.microsoft.com/office/drawing/2014/chartex" xmlns:cx1="http://schemas.microsoft.com/office/drawing/2015/9/8/chartex" xmlns:cx2="http://schemas.microsoft.com/office/drawing/2015/10/21/chartex" xmlns:cx3="http://schemas.microsoft.com/office/drawing/2016/5/9/chartex" xmlns:cx4="http://schemas.microsoft.com/office/drawing/2016/5/10/chartex" xmlns:cx5="http://schemas.microsoft.com/office/drawing/2016/5/11/chartex" xmlns:cx6="http://schemas.microsoft.com/office/drawing/2016/5/12/chartex" xmlns:cx7="http://schemas.microsoft.com/office/drawing/2016/5/13/chartex" xmlns:cx8="http://schemas.microsoft.com/office/drawing/2016/5/14/chartex" xmlns:mc="http://schemas.openxmlformats.org/markup-compatibility/2006" xmlns:aink="http://schemas.microsoft.com/office/drawing/2016/ink" xmlns:am3d="http://schemas.microsoft.com/office/drawing/2017/model3d" xmlns:o="urn:schemas-microsoft-com:office:office" xmlns:oel="http://schemas.microsoft.com/office/2019/extlst" xmlns:r="http://schemas.openxmlformats.org/officeDocument/2006/relationships" xmlns:m="http://schemas.openxmlformats.org/officeDocument/2006/math" xmlns:v="urn:schemas-microsoft-com:vml" xmlns:wp14="http://schemas.microsoft.com/office/word/2010/wordprocessingDrawing" xmlns:wp="http://schemas.openxmlformats.org/drawingml/2006/wordprocessingDrawing" xmlns:w10="urn:schemas-microsoft-com:office:word" xmlns:w="http://schemas.openxmlformats.org/wordprocessingml/2006/main" xmlns:w14="http://schemas.microsoft.com/office/word/2010/wordml" xmlns:w15="http://schemas.microsoft.com/office/word/2012/wordml" xmlns:w16cex="http://schemas.microsoft.com/office/word/2018/wordml/cex" xmlns:w16cid="http://schemas.microsoft.com/office/word/2016/wordml/cid" xmlns:w16="http://schemas.microsoft.com/office/word/2018/wordml" xmlns:w16sdtdh="http://schemas.microsoft.com/office/word/2020/wordml/sdtdatahash" xmlns:w16se="http://schemas.microsoft.com/office/word/2015/wordml/symex" xmlns:wpg="http://schemas.microsoft.com/office/word/2010/wordprocessingGroup" xmlns:wpi="http://schemas.microsoft.com/office/word/2010/wordprocessingInk" xmlns:wne="http://schemas.microsoft.com/office/word/2006/wordml" xmlns:wps="http://schemas.microsoft.com/office/word/2010/wordprocessingShape" mc:Ignorable="w14 w15 w16se w16cid w16 w16cex w16sdtdh wp14">
+<w:numbering xmlns:wpc="http://schemas.microsoft.com/office/word/2010/wordprocessingCanvas" xmlns:cx="http://schemas.microsoft.com/office/drawing/2014/chartex" xmlns:cx1="http://schemas.microsoft.com/office/drawing/2015/9/8/chartex" xmlns:cx2="http://schemas.microsoft.com/office/drawing/2015/10/21/chartex" xmlns:cx3="http://schemas.microsoft.com/office/drawing/2016/5/9/chartex" xmlns:cx4="http://schemas.microsoft.com/office/drawing/2016/5/10/chartex" xmlns:cx5="http://schemas.microsoft.com/office/drawing/2016/5/11/chartex" xmlns:cx6="http://schemas.microsoft.com/office/drawing/2016/5/12/chartex" xmlns:cx7="http://schemas.microsoft.com/office/drawing/2016/5/13/chartex" xmlns:cx8="http://schemas.microsoft.com/office/drawing/2016/5/14/chartex" xmlns:mc="http://schemas.openxmlformats.org/markup-compatibility/2006" xmlns:aink="http://schemas.microsoft.com/office/drawing/2016/ink" xmlns:am3d="http://schemas.microsoft.com/office/drawing/2017/model3d" xmlns:o="urn:schemas-microsoft-com:office:office" xmlns:oel="http://schemas.microsoft.com/office/2019/extlst" xmlns:r="http://schemas.openxmlformats.org/officeDocument/2006/relationships" xmlns:m="http://schemas.openxmlformats.org/officeDocument/2006/math" xmlns:v="urn:schemas-microsoft-com:vml" xmlns:wp14="http://schemas.microsoft.com/office/word/2010/wordprocessingDrawing" xmlns:wp="http://schemas.openxmlformats.org/drawingml/2006/wordprocessingDrawing" xmlns:w10="urn:schemas-microsoft-com:office:word" xmlns:w="http://schemas.openxmlformats.org/wordprocessingml/2006/main" xmlns:w14="http://schemas.microsoft.com/office/word/2010/wordml" xmlns:w15="http://schemas.microsoft.com/office/word/2012/wordml" xmlns:w16cex="http://schemas.microsoft.com/office/word/2018/wordml/cex" xmlns:w16cid="http://schemas.microsoft.com/office/word/2016/wordml/cid" xmlns:w16="http://schemas.microsoft.com/office/word/2018/wordml" xmlns:w16du="http://schemas.microsoft.com/office/word/2023/wordml/word16du" xmlns:w16sdtdh="http://schemas.microsoft.com/office/word/2020/wordml/sdtdatahash" xmlns:w16se="http://schemas.microsoft.com/office/word/2015/wordml/symex" xmlns:wpg="http://schemas.microsoft.com/office/word/2010/wordprocessingGroup" xmlns:wpi="http://schemas.microsoft.com/office/word/2010/wordprocessingInk" xmlns:wne="http://schemas.microsoft.com/office/word/2006/wordml" xmlns:wps="http://schemas.microsoft.com/office/word/2010/wordprocessingShape" mc:Ignorable="w14 w15 w16se w16cid w16 w16cex w16sdtdh w16du wp14">
   <w:abstractNum w:abstractNumId="0" w15:restartNumberingAfterBreak="0">
     <w:nsid w:val="046D68A2"/>
     <w:multiLevelType w:val="hybridMultilevel"/>
@@ -6653,7 +7496,7 @@
 </file>
 
 <file path=word/styles.xml><?xml version="1.0" encoding="utf-8"?>
-<w:styles xmlns:mc="http://schemas.openxmlformats.org/markup-compatibility/2006" xmlns:r="http://schemas.openxmlformats.org/officeDocument/2006/relationships" xmlns:w="http://schemas.openxmlformats.org/wordprocessingml/2006/main" xmlns:w14="http://schemas.microsoft.com/office/word/2010/wordml" xmlns:w15="http://schemas.microsoft.com/office/word/2012/wordml" xmlns:w16cex="http://schemas.microsoft.com/office/word/2018/wordml/cex" xmlns:w16cid="http://schemas.microsoft.com/office/word/2016/wordml/cid" xmlns:w16="http://schemas.microsoft.com/office/word/2018/wordml" xmlns:w16sdtdh="http://schemas.microsoft.com/office/word/2020/wordml/sdtdatahash" xmlns:w16se="http://schemas.microsoft.com/office/word/2015/wordml/symex" mc:Ignorable="w14 w15 w16se w16cid w16 w16cex w16sdtdh">
+<w:styles xmlns:mc="http://schemas.openxmlformats.org/markup-compatibility/2006" xmlns:r="http://schemas.openxmlformats.org/officeDocument/2006/relationships" xmlns:w="http://schemas.openxmlformats.org/wordprocessingml/2006/main" xmlns:w14="http://schemas.microsoft.com/office/word/2010/wordml" xmlns:w15="http://schemas.microsoft.com/office/word/2012/wordml" xmlns:w16cex="http://schemas.microsoft.com/office/word/2018/wordml/cex" xmlns:w16cid="http://schemas.microsoft.com/office/word/2016/wordml/cid" xmlns:w16="http://schemas.microsoft.com/office/word/2018/wordml" xmlns:w16du="http://schemas.microsoft.com/office/word/2023/wordml/word16du" xmlns:w16sdtdh="http://schemas.microsoft.com/office/word/2020/wordml/sdtdatahash" xmlns:w16se="http://schemas.microsoft.com/office/word/2015/wordml/symex" mc:Ignorable="w14 w15 w16se w16cid w16 w16cex w16sdtdh w16du">
   <w:docDefaults>
     <w:rPrDefault>
       <w:rPr>
@@ -7128,7 +7971,6 @@
   <w:style w:type="character" w:default="1" w:styleId="DefaultParagraphFont">
     <w:name w:val="Default Paragraph Font"/>
     <w:uiPriority w:val="1"/>
-    <w:semiHidden/>
     <w:unhideWhenUsed/>
   </w:style>
   <w:style w:type="table" w:default="1" w:styleId="TableNormal">
@@ -7635,9 +8477,12 @@
 </file>
 
 <file path=customXml/item1.xml><?xml version="1.0" encoding="utf-8"?>
-<p:properties xmlns:p="http://schemas.microsoft.com/office/2006/metadata/properties" xmlns:xsi="http://www.w3.org/2001/XMLSchema-instance" xmlns:pc="http://schemas.microsoft.com/office/infopath/2007/PartnerControls">
-  <documentManagement/>
-</p:properties>
+<?mso-contentType ?>
+<FormTemplates xmlns="http://schemas.microsoft.com/sharepoint/v3/contenttype/forms">
+  <Display>DocumentLibraryForm</Display>
+  <Edit>DocumentLibraryForm</Edit>
+  <New>DocumentLibraryForm</New>
+</FormTemplates>
 </file>
 
 <file path=customXml/item2.xml><?xml version="1.0" encoding="utf-8"?>
@@ -7864,19 +8709,15 @@
 </file>
 
 <file path=customXml/item3.xml><?xml version="1.0" encoding="utf-8"?>
-<?mso-contentType ?>
-<FormTemplates xmlns="http://schemas.microsoft.com/sharepoint/v3/contenttype/forms">
-  <Display>DocumentLibraryForm</Display>
-  <Edit>DocumentLibraryForm</Edit>
-  <New>DocumentLibraryForm</New>
-</FormTemplates>
+<p:properties xmlns:p="http://schemas.microsoft.com/office/2006/metadata/properties" xmlns:xsi="http://www.w3.org/2001/XMLSchema-instance" xmlns:pc="http://schemas.microsoft.com/office/infopath/2007/PartnerControls">
+  <documentManagement/>
+</p:properties>
 </file>
 
 <file path=customXml/itemProps1.xml><?xml version="1.0" encoding="utf-8"?>
-<ds:datastoreItem xmlns:ds="http://schemas.openxmlformats.org/officeDocument/2006/customXml" ds:itemID="{2D46E987-E11B-410C-855B-2AB221B4CA90}">
+<ds:datastoreItem xmlns:ds="http://schemas.openxmlformats.org/officeDocument/2006/customXml" ds:itemID="{E7E293E4-D546-4D95-BCF8-B4F4EED5E4AC}">
   <ds:schemaRefs>
-    <ds:schemaRef ds:uri="http://schemas.microsoft.com/office/2006/metadata/properties"/>
-    <ds:schemaRef ds:uri="http://schemas.microsoft.com/office/infopath/2007/PartnerControls"/>
+    <ds:schemaRef ds:uri="http://schemas.microsoft.com/sharepoint/v3/contenttype/forms"/>
   </ds:schemaRefs>
 </ds:datastoreItem>
 </file>
@@ -7901,9 +8742,10 @@
 </file>
 
 <file path=customXml/itemProps3.xml><?xml version="1.0" encoding="utf-8"?>
-<ds:datastoreItem xmlns:ds="http://schemas.openxmlformats.org/officeDocument/2006/customXml" ds:itemID="{E7E293E4-D546-4D95-BCF8-B4F4EED5E4AC}">
+<ds:datastoreItem xmlns:ds="http://schemas.openxmlformats.org/officeDocument/2006/customXml" ds:itemID="{2D46E987-E11B-410C-855B-2AB221B4CA90}">
   <ds:schemaRefs>
-    <ds:schemaRef ds:uri="http://schemas.microsoft.com/sharepoint/v3/contenttype/forms"/>
+    <ds:schemaRef ds:uri="http://schemas.microsoft.com/office/2006/metadata/properties"/>
+    <ds:schemaRef ds:uri="http://schemas.microsoft.com/office/infopath/2007/PartnerControls"/>
   </ds:schemaRefs>
 </ds:datastoreItem>
 </file>
</xml_diff>